<commit_message>
27544 - Add Feed Load History
git-tfs-id: [https://tfs.omnicloud.local/tfs/cco%20program/]$/eCoaching_V2;C53441
</commit_message>
<xml_diff>
--- a/Unit Test/Web/CCO_eCoaching_Log_Admin_Report_UTC.docx
+++ b/Unit Test/Web/CCO_eCoaching_Log_Admin_Report_UTC.docx
@@ -109,7 +109,6 @@
         </w:rPr>
         <w:t xml:space="preserve">CCO </w:t>
       </w:r>
-      <w:proofErr w:type="spellStart"/>
       <w:r>
         <w:rPr>
           <w:b/>
@@ -117,17 +116,7 @@
           <w:sz w:val="40"/>
           <w:szCs w:val="40"/>
         </w:rPr>
-        <w:t>eCoaching</w:t>
-      </w:r>
-      <w:proofErr w:type="spellEnd"/>
-      <w:r>
-        <w:rPr>
-          <w:b/>
-          <w:color w:val="000000"/>
-          <w:sz w:val="40"/>
-          <w:szCs w:val="40"/>
-        </w:rPr>
-        <w:t xml:space="preserve"> </w:t>
+        <w:t xml:space="preserve">eCoaching </w:t>
       </w:r>
       <w:r>
         <w:rPr>
@@ -803,21 +792,7 @@
               <w:rPr>
                 <w:rFonts w:asciiTheme="minorHAnsi" w:hAnsiTheme="minorHAnsi"/>
               </w:rPr>
-              <w:t xml:space="preserve">TFS 12568 – Add IIS activity Reporting to </w:t>
-            </w:r>
-            <w:proofErr w:type="spellStart"/>
-            <w:r>
-              <w:rPr>
-                <w:rFonts w:asciiTheme="minorHAnsi" w:hAnsiTheme="minorHAnsi"/>
-              </w:rPr>
-              <w:t>eCoaching</w:t>
-            </w:r>
-            <w:proofErr w:type="spellEnd"/>
-            <w:r>
-              <w:rPr>
-                <w:rFonts w:asciiTheme="minorHAnsi" w:hAnsiTheme="minorHAnsi"/>
-              </w:rPr>
-              <w:t xml:space="preserve"> Admin Portal</w:t>
+              <w:t>TFS 12568 – Add IIS activity Reporting to eCoaching Admin Portal</w:t>
             </w:r>
             <w:r>
               <w:rPr>
@@ -1120,23 +1095,7 @@
                 <w:rFonts w:asciiTheme="minorHAnsi" w:hAnsiTheme="minorHAnsi"/>
                 <w:color w:val="000000"/>
               </w:rPr>
-              <w:t xml:space="preserve">TFS 24021 – Remove </w:t>
-            </w:r>
-            <w:proofErr w:type="spellStart"/>
-            <w:r>
-              <w:rPr>
-                <w:rFonts w:asciiTheme="minorHAnsi" w:hAnsiTheme="minorHAnsi"/>
-                <w:color w:val="000000"/>
-              </w:rPr>
-              <w:t>ecl</w:t>
-            </w:r>
-            <w:proofErr w:type="spellEnd"/>
-            <w:r>
-              <w:rPr>
-                <w:rFonts w:asciiTheme="minorHAnsi" w:hAnsiTheme="minorHAnsi"/>
-                <w:color w:val="000000"/>
-              </w:rPr>
-              <w:t xml:space="preserve"> site usage report</w:t>
+              <w:t>TFS 24021 – Remove ecl site usage report</w:t>
             </w:r>
           </w:p>
           <w:p>
@@ -1239,17 +1198,8 @@
                 <w:rFonts w:asciiTheme="minorHAnsi" w:hAnsiTheme="minorHAnsi"/>
                 <w:color w:val="000000"/>
               </w:rPr>
-              <w:t>TFS 26819 – Replace SSRS reports with MVC/</w:t>
-            </w:r>
-            <w:proofErr w:type="spellStart"/>
-            <w:r>
-              <w:rPr>
-                <w:rFonts w:asciiTheme="minorHAnsi" w:hAnsiTheme="minorHAnsi"/>
-                <w:color w:val="000000"/>
-              </w:rPr>
-              <w:t>DataTables</w:t>
-            </w:r>
-            <w:proofErr w:type="spellEnd"/>
+              <w:t>TFS 26819 – Replace SSRS reports with MVC/DataTables</w:t>
+            </w:r>
           </w:p>
           <w:p>
             <w:pPr>
@@ -1444,6 +1394,212 @@
               </w:rPr>
               <w:t>Lili Huang</w:t>
             </w:r>
+          </w:p>
+        </w:tc>
+      </w:tr>
+      <w:tr>
+        <w:trPr>
+          <w:ins w:id="15" w:author="Huang, Lili" w:date="2023-12-26T13:32:00Z"/>
+        </w:trPr>
+        <w:tc>
+          <w:tcPr>
+            <w:tcW w:w="1440" w:type="dxa"/>
+            <w:tcBorders>
+              <w:top w:val="single" w:sz="6" w:space="0" w:color="C0C0C0"/>
+              <w:left w:val="single" w:sz="6" w:space="0" w:color="C0C0C0"/>
+              <w:bottom w:val="single" w:sz="6" w:space="0" w:color="C0C0C0"/>
+              <w:right w:val="single" w:sz="6" w:space="0" w:color="C0C0C0"/>
+            </w:tcBorders>
+          </w:tcPr>
+          <w:p>
+            <w:pPr>
+              <w:pStyle w:val="hdr1"/>
+              <w:ind w:left="0"/>
+              <w:rPr>
+                <w:ins w:id="16" w:author="Huang, Lili" w:date="2023-12-26T13:32:00Z"/>
+                <w:rFonts w:asciiTheme="minorHAnsi" w:hAnsiTheme="minorHAnsi"/>
+                <w:i w:val="0"/>
+                <w:sz w:val="20"/>
+              </w:rPr>
+            </w:pPr>
+            <w:ins w:id="17" w:author="Huang, Lili" w:date="2024-01-05T10:31:00Z">
+              <w:r>
+                <w:rPr>
+                  <w:rFonts w:asciiTheme="minorHAnsi" w:hAnsiTheme="minorHAnsi"/>
+                  <w:i w:val="0"/>
+                  <w:sz w:val="20"/>
+                </w:rPr>
+                <w:t>01</w:t>
+              </w:r>
+            </w:ins>
+            <w:ins w:id="18" w:author="Huang, Lili" w:date="2023-12-26T13:32:00Z">
+              <w:r>
+                <w:rPr>
+                  <w:rFonts w:asciiTheme="minorHAnsi" w:hAnsiTheme="minorHAnsi"/>
+                  <w:i w:val="0"/>
+                  <w:sz w:val="20"/>
+                </w:rPr>
+                <w:t>/</w:t>
+              </w:r>
+            </w:ins>
+            <w:ins w:id="19" w:author="Huang, Lili" w:date="2024-01-05T10:31:00Z">
+              <w:r>
+                <w:rPr>
+                  <w:rFonts w:asciiTheme="minorHAnsi" w:hAnsiTheme="minorHAnsi"/>
+                  <w:i w:val="0"/>
+                  <w:sz w:val="20"/>
+                </w:rPr>
+                <w:t>05</w:t>
+              </w:r>
+            </w:ins>
+            <w:ins w:id="20" w:author="Huang, Lili" w:date="2023-12-26T13:32:00Z">
+              <w:r>
+                <w:rPr>
+                  <w:rFonts w:asciiTheme="minorHAnsi" w:hAnsiTheme="minorHAnsi"/>
+                  <w:i w:val="0"/>
+                  <w:sz w:val="20"/>
+                </w:rPr>
+                <w:t>/202</w:t>
+              </w:r>
+            </w:ins>
+            <w:ins w:id="21" w:author="Huang, Lili" w:date="2024-01-05T10:31:00Z">
+              <w:r>
+                <w:rPr>
+                  <w:rFonts w:asciiTheme="minorHAnsi" w:hAnsiTheme="minorHAnsi"/>
+                  <w:i w:val="0"/>
+                  <w:sz w:val="20"/>
+                </w:rPr>
+                <w:t>4</w:t>
+              </w:r>
+            </w:ins>
+          </w:p>
+        </w:tc>
+        <w:tc>
+          <w:tcPr>
+            <w:tcW w:w="5148" w:type="dxa"/>
+            <w:tcBorders>
+              <w:top w:val="single" w:sz="6" w:space="0" w:color="C0C0C0"/>
+              <w:left w:val="single" w:sz="6" w:space="0" w:color="C0C0C0"/>
+              <w:bottom w:val="single" w:sz="6" w:space="0" w:color="C0C0C0"/>
+              <w:right w:val="single" w:sz="6" w:space="0" w:color="C0C0C0"/>
+            </w:tcBorders>
+          </w:tcPr>
+          <w:p>
+            <w:pPr>
+              <w:rPr>
+                <w:ins w:id="22" w:author="Huang, Lili" w:date="2024-01-05T10:38:00Z"/>
+                <w:rFonts w:asciiTheme="minorHAnsi" w:hAnsiTheme="minorHAnsi"/>
+                <w:color w:val="000000"/>
+              </w:rPr>
+            </w:pPr>
+            <w:ins w:id="23" w:author="Huang, Lili" w:date="2023-12-26T13:32:00Z">
+              <w:r>
+                <w:rPr>
+                  <w:rFonts w:asciiTheme="minorHAnsi" w:hAnsiTheme="minorHAnsi"/>
+                  <w:color w:val="000000"/>
+                </w:rPr>
+                <w:t xml:space="preserve">TFS </w:t>
+              </w:r>
+            </w:ins>
+            <w:ins w:id="24" w:author="Huang, Lili" w:date="2024-01-05T10:31:00Z">
+              <w:r>
+                <w:rPr>
+                  <w:rFonts w:asciiTheme="minorHAnsi" w:hAnsiTheme="minorHAnsi"/>
+                  <w:color w:val="000000"/>
+                </w:rPr>
+                <w:t>27544</w:t>
+              </w:r>
+            </w:ins>
+            <w:ins w:id="25" w:author="Huang, Lili" w:date="2023-12-26T13:32:00Z">
+              <w:r>
+                <w:rPr>
+                  <w:rFonts w:asciiTheme="minorHAnsi" w:hAnsiTheme="minorHAnsi"/>
+                  <w:color w:val="000000"/>
+                </w:rPr>
+                <w:t>– Feed Load History Report</w:t>
+              </w:r>
+            </w:ins>
+          </w:p>
+          <w:p>
+            <w:pPr>
+              <w:rPr>
+                <w:ins w:id="26" w:author="Huang, Lili" w:date="2023-12-26T13:32:00Z"/>
+                <w:rFonts w:asciiTheme="minorHAnsi" w:hAnsiTheme="minorHAnsi"/>
+                <w:color w:val="000000"/>
+              </w:rPr>
+            </w:pPr>
+            <w:ins w:id="27" w:author="Huang, Lili" w:date="2024-01-05T10:38:00Z">
+              <w:r>
+                <w:rPr>
+                  <w:rFonts w:asciiTheme="minorHAnsi" w:hAnsiTheme="minorHAnsi"/>
+                  <w:color w:val="000000"/>
+                </w:rPr>
+                <w:t xml:space="preserve">Added </w:t>
+              </w:r>
+              <w:r>
+                <w:rPr>
+                  <w:rFonts w:asciiTheme="minorHAnsi" w:hAnsiTheme="minorHAnsi"/>
+                </w:rPr>
+                <w:t>ECUI</w:t>
+              </w:r>
+              <w:r>
+                <w:rPr>
+                  <w:rFonts w:asciiTheme="minorHAnsi" w:hAnsiTheme="minorHAnsi"/>
+                </w:rPr>
+                <w:t>ADMIN_REPORT</w:t>
+              </w:r>
+              <w:r>
+                <w:rPr>
+                  <w:rFonts w:asciiTheme="minorHAnsi" w:hAnsiTheme="minorHAnsi"/>
+                </w:rPr>
+                <w:t>0</w:t>
+              </w:r>
+              <w:r>
+                <w:rPr>
+                  <w:rFonts w:asciiTheme="minorHAnsi" w:hAnsiTheme="minorHAnsi"/>
+                </w:rPr>
+                <w:t>6</w:t>
+              </w:r>
+              <w:r>
+                <w:rPr>
+                  <w:rFonts w:asciiTheme="minorHAnsi" w:hAnsiTheme="minorHAnsi"/>
+                </w:rPr>
+                <w:t>.</w:t>
+              </w:r>
+            </w:ins>
+          </w:p>
+        </w:tc>
+        <w:tc>
+          <w:tcPr>
+            <w:tcW w:w="4320" w:type="dxa"/>
+            <w:tcBorders>
+              <w:top w:val="single" w:sz="6" w:space="0" w:color="C0C0C0"/>
+              <w:left w:val="single" w:sz="6" w:space="0" w:color="C0C0C0"/>
+              <w:bottom w:val="single" w:sz="6" w:space="0" w:color="C0C0C0"/>
+              <w:right w:val="single" w:sz="6" w:space="0" w:color="C0C0C0"/>
+            </w:tcBorders>
+          </w:tcPr>
+          <w:p>
+            <w:pPr>
+              <w:pStyle w:val="hdr1"/>
+              <w:ind w:left="0"/>
+              <w:rPr>
+                <w:ins w:id="28" w:author="Huang, Lili" w:date="2023-12-26T13:32:00Z"/>
+                <w:rFonts w:asciiTheme="minorHAnsi" w:hAnsiTheme="minorHAnsi"/>
+                <w:i w:val="0"/>
+                <w:sz w:val="20"/>
+              </w:rPr>
+            </w:pPr>
+            <w:ins w:id="29" w:author="Huang, Lili" w:date="2023-12-26T13:32:00Z">
+              <w:r>
+                <w:rPr>
+                  <w:rFonts w:asciiTheme="minorHAnsi" w:hAnsiTheme="minorHAnsi"/>
+                  <w:i w:val="0"/>
+                  <w:sz w:val="20"/>
+                </w:rPr>
+                <w:t>Lili Huang</w:t>
+              </w:r>
+            </w:ins>
           </w:p>
         </w:tc>
       </w:tr>
@@ -2977,18 +3133,8 @@
                 <w:b/>
                 <w:bCs/>
               </w:rPr>
-              <w:t xml:space="preserve">Coaching </w:t>
-            </w:r>
-            <w:proofErr w:type="spellStart"/>
-            <w:r>
-              <w:rPr>
-                <w:rFonts w:asciiTheme="minorHAnsi" w:hAnsiTheme="minorHAnsi"/>
-                <w:b/>
-                <w:bCs/>
-              </w:rPr>
-              <w:t>Subreason</w:t>
-            </w:r>
-            <w:proofErr w:type="spellEnd"/>
+              <w:t>Coaching Subreason</w:t>
+            </w:r>
           </w:p>
           <w:p>
             <w:pPr>
@@ -3287,18 +3433,8 @@
                 <w:b/>
                 <w:bCs/>
               </w:rPr>
-              <w:t xml:space="preserve">Coaching </w:t>
-            </w:r>
-            <w:proofErr w:type="spellStart"/>
-            <w:r>
-              <w:rPr>
-                <w:rFonts w:asciiTheme="minorHAnsi" w:hAnsiTheme="minorHAnsi"/>
-                <w:b/>
-                <w:bCs/>
-              </w:rPr>
-              <w:t>Subreason</w:t>
-            </w:r>
-            <w:proofErr w:type="spellEnd"/>
+              <w:t>Coaching Subreason</w:t>
+            </w:r>
           </w:p>
           <w:p>
             <w:pPr>
@@ -3668,18 +3804,8 @@
                 <w:b/>
                 <w:bCs/>
               </w:rPr>
-              <w:t xml:space="preserve">Coaching </w:t>
-            </w:r>
-            <w:proofErr w:type="spellStart"/>
-            <w:r>
-              <w:rPr>
-                <w:rFonts w:asciiTheme="minorHAnsi" w:hAnsiTheme="minorHAnsi"/>
-                <w:b/>
-                <w:bCs/>
-              </w:rPr>
-              <w:t>Subreason</w:t>
-            </w:r>
-            <w:proofErr w:type="spellEnd"/>
+              <w:t>Coaching Subreason</w:t>
+            </w:r>
             <w:r>
               <w:rPr>
                 <w:rFonts w:asciiTheme="minorHAnsi" w:hAnsiTheme="minorHAnsi"/>
@@ -5542,18 +5668,8 @@
                 <w:b/>
                 <w:bCs/>
               </w:rPr>
-              <w:t xml:space="preserve"> </w:t>
-            </w:r>
-            <w:proofErr w:type="spellStart"/>
-            <w:r>
-              <w:rPr>
-                <w:rFonts w:asciiTheme="minorHAnsi" w:hAnsiTheme="minorHAnsi"/>
-                <w:b/>
-                <w:bCs/>
-              </w:rPr>
-              <w:t>Subreason</w:t>
-            </w:r>
-            <w:proofErr w:type="spellEnd"/>
+              <w:t xml:space="preserve"> Subreason</w:t>
+            </w:r>
           </w:p>
           <w:p>
             <w:pPr>
@@ -5858,18 +5974,8 @@
                 <w:b/>
                 <w:bCs/>
               </w:rPr>
-              <w:t xml:space="preserve">ing </w:t>
-            </w:r>
-            <w:proofErr w:type="spellStart"/>
-            <w:r>
-              <w:rPr>
-                <w:rFonts w:asciiTheme="minorHAnsi" w:hAnsiTheme="minorHAnsi"/>
-                <w:b/>
-                <w:bCs/>
-              </w:rPr>
-              <w:t>Subreason</w:t>
-            </w:r>
-            <w:proofErr w:type="spellEnd"/>
+              <w:t>ing Subreason</w:t>
+            </w:r>
           </w:p>
           <w:p>
             <w:pPr>
@@ -6254,18 +6360,8 @@
                 <w:b/>
                 <w:bCs/>
               </w:rPr>
-              <w:t xml:space="preserve"> </w:t>
-            </w:r>
-            <w:proofErr w:type="spellStart"/>
-            <w:r>
-              <w:rPr>
-                <w:rFonts w:asciiTheme="minorHAnsi" w:hAnsiTheme="minorHAnsi"/>
-                <w:b/>
-                <w:bCs/>
-              </w:rPr>
-              <w:t>Subreason</w:t>
-            </w:r>
-            <w:proofErr w:type="spellEnd"/>
+              <w:t xml:space="preserve"> Subreason</w:t>
+            </w:r>
             <w:r>
               <w:rPr>
                 <w:rFonts w:asciiTheme="minorHAnsi" w:hAnsiTheme="minorHAnsi"/>
@@ -11471,18 +11567,8 @@
                 <w:b/>
                 <w:bCs/>
               </w:rPr>
-              <w:t xml:space="preserve">Coaching </w:t>
-            </w:r>
-            <w:proofErr w:type="spellStart"/>
-            <w:r>
-              <w:rPr>
-                <w:rFonts w:asciiTheme="minorHAnsi" w:hAnsiTheme="minorHAnsi"/>
-                <w:b/>
-                <w:bCs/>
-              </w:rPr>
-              <w:t>Subreason</w:t>
-            </w:r>
-            <w:proofErr w:type="spellEnd"/>
+              <w:t>Coaching Subreason</w:t>
+            </w:r>
           </w:p>
           <w:p>
             <w:pPr>
@@ -11642,21 +11728,7 @@
               <w:rPr>
                 <w:rFonts w:asciiTheme="minorHAnsi" w:hAnsiTheme="minorHAnsi"/>
               </w:rPr>
-              <w:t xml:space="preserve">These searching </w:t>
-            </w:r>
-            <w:proofErr w:type="spellStart"/>
-            <w:r>
-              <w:rPr>
-                <w:rFonts w:asciiTheme="minorHAnsi" w:hAnsiTheme="minorHAnsi"/>
-              </w:rPr>
-              <w:t>fileds</w:t>
-            </w:r>
-            <w:proofErr w:type="spellEnd"/>
-            <w:r>
-              <w:rPr>
-                <w:rFonts w:asciiTheme="minorHAnsi" w:hAnsiTheme="minorHAnsi"/>
-              </w:rPr>
-              <w:t xml:space="preserve"> are red bordered indicating they are required to generate the report:</w:t>
+              <w:t>These searching fileds are red bordered indicating they are required to generate the report:</w:t>
             </w:r>
           </w:p>
           <w:p>
@@ -11771,18 +11843,8 @@
                 <w:b/>
                 <w:bCs/>
               </w:rPr>
-              <w:t xml:space="preserve">Coaching </w:t>
-            </w:r>
-            <w:proofErr w:type="spellStart"/>
-            <w:r>
-              <w:rPr>
-                <w:rFonts w:asciiTheme="minorHAnsi" w:hAnsiTheme="minorHAnsi"/>
-                <w:b/>
-                <w:bCs/>
-              </w:rPr>
-              <w:t>Subreason</w:t>
-            </w:r>
-            <w:proofErr w:type="spellEnd"/>
+              <w:t>Coaching Subreason</w:t>
+            </w:r>
           </w:p>
           <w:p>
             <w:pPr>
@@ -12130,18 +12192,8 @@
                 <w:b/>
                 <w:bCs/>
               </w:rPr>
-              <w:t xml:space="preserve">Coaching </w:t>
-            </w:r>
-            <w:proofErr w:type="spellStart"/>
-            <w:r>
-              <w:rPr>
-                <w:rFonts w:asciiTheme="minorHAnsi" w:hAnsiTheme="minorHAnsi"/>
-                <w:b/>
-                <w:bCs/>
-              </w:rPr>
-              <w:t>Subreason</w:t>
-            </w:r>
-            <w:proofErr w:type="spellEnd"/>
+              <w:t>Coaching Subreason</w:t>
+            </w:r>
             <w:r>
               <w:rPr>
                 <w:rFonts w:asciiTheme="minorHAnsi" w:hAnsiTheme="minorHAnsi"/>
@@ -12536,6 +12588,1795 @@
               </w:tabs>
               <w:spacing w:before="40" w:after="40"/>
               <w:rPr>
+                <w:i/>
+              </w:rPr>
+            </w:pPr>
+          </w:p>
+        </w:tc>
+      </w:tr>
+    </w:tbl>
+    <w:p>
+      <w:pPr>
+        <w:overflowPunct/>
+        <w:autoSpaceDE/>
+        <w:autoSpaceDN/>
+        <w:adjustRightInd/>
+        <w:textAlignment w:val="auto"/>
+        <w:rPr>
+          <w:ins w:id="30" w:author="Huang, Lili" w:date="2023-12-26T13:33:00Z"/>
+          <w:sz w:val="18"/>
+        </w:rPr>
+      </w:pPr>
+    </w:p>
+    <w:p>
+      <w:pPr>
+        <w:overflowPunct/>
+        <w:autoSpaceDE/>
+        <w:autoSpaceDN/>
+        <w:adjustRightInd/>
+        <w:textAlignment w:val="auto"/>
+        <w:rPr>
+          <w:ins w:id="31" w:author="Huang, Lili" w:date="2023-12-26T13:33:00Z"/>
+          <w:sz w:val="18"/>
+        </w:rPr>
+      </w:pPr>
+    </w:p>
+    <w:tbl>
+      <w:tblPr>
+        <w:tblW w:w="0" w:type="auto"/>
+        <w:tblInd w:w="-612" w:type="dxa"/>
+        <w:tblBorders>
+          <w:top w:val="single" w:sz="4" w:space="0" w:color="auto"/>
+          <w:left w:val="single" w:sz="4" w:space="0" w:color="auto"/>
+          <w:bottom w:val="single" w:sz="4" w:space="0" w:color="auto"/>
+          <w:right w:val="single" w:sz="4" w:space="0" w:color="auto"/>
+          <w:insideH w:val="single" w:sz="4" w:space="0" w:color="auto"/>
+          <w:insideV w:val="single" w:sz="4" w:space="0" w:color="auto"/>
+        </w:tblBorders>
+        <w:tblLayout w:type="fixed"/>
+        <w:tblLook w:val="0000" w:firstRow="0" w:lastRow="0" w:firstColumn="0" w:lastColumn="0" w:noHBand="0" w:noVBand="0"/>
+      </w:tblPr>
+      <w:tblGrid>
+        <w:gridCol w:w="2549"/>
+        <w:gridCol w:w="10951"/>
+      </w:tblGrid>
+      <w:tr>
+        <w:trPr>
+          <w:tblHeader/>
+          <w:ins w:id="32" w:author="Huang, Lili" w:date="2023-12-26T13:33:00Z"/>
+        </w:trPr>
+        <w:tc>
+          <w:tcPr>
+            <w:tcW w:w="2549" w:type="dxa"/>
+            <w:shd w:val="solid" w:color="auto" w:fill="000000"/>
+          </w:tcPr>
+          <w:p>
+            <w:pPr>
+              <w:numPr>
+                <w:ilvl w:val="12"/>
+                <w:numId w:val="0"/>
+              </w:numPr>
+              <w:jc w:val="center"/>
+              <w:rPr>
+                <w:ins w:id="33" w:author="Huang, Lili" w:date="2023-12-26T13:33:00Z"/>
+                <w:rFonts w:ascii="Arial" w:hAnsi="Arial"/>
+                <w:b/>
+                <w:sz w:val="18"/>
+              </w:rPr>
+            </w:pPr>
+            <w:ins w:id="34" w:author="Huang, Lili" w:date="2023-12-26T13:33:00Z">
+              <w:r>
+                <w:rPr>
+                  <w:rFonts w:ascii="Arial" w:hAnsi="Arial"/>
+                  <w:b/>
+                  <w:sz w:val="18"/>
+                </w:rPr>
+                <w:t>Item</w:t>
+              </w:r>
+            </w:ins>
+          </w:p>
+        </w:tc>
+        <w:tc>
+          <w:tcPr>
+            <w:tcW w:w="10951" w:type="dxa"/>
+            <w:shd w:val="solid" w:color="auto" w:fill="000000"/>
+          </w:tcPr>
+          <w:p>
+            <w:pPr>
+              <w:numPr>
+                <w:ilvl w:val="12"/>
+                <w:numId w:val="0"/>
+              </w:numPr>
+              <w:jc w:val="center"/>
+              <w:rPr>
+                <w:ins w:id="35" w:author="Huang, Lili" w:date="2023-12-26T13:33:00Z"/>
+                <w:rFonts w:ascii="Arial" w:hAnsi="Arial"/>
+                <w:b/>
+                <w:sz w:val="18"/>
+              </w:rPr>
+            </w:pPr>
+            <w:ins w:id="36" w:author="Huang, Lili" w:date="2023-12-26T13:33:00Z">
+              <w:r>
+                <w:rPr>
+                  <w:rFonts w:ascii="Arial" w:hAnsi="Arial"/>
+                  <w:b/>
+                  <w:sz w:val="18"/>
+                </w:rPr>
+                <w:t>Description</w:t>
+              </w:r>
+            </w:ins>
+          </w:p>
+        </w:tc>
+      </w:tr>
+      <w:tr>
+        <w:trPr>
+          <w:ins w:id="37" w:author="Huang, Lili" w:date="2023-12-26T13:33:00Z"/>
+        </w:trPr>
+        <w:tc>
+          <w:tcPr>
+            <w:tcW w:w="2549" w:type="dxa"/>
+          </w:tcPr>
+          <w:p>
+            <w:pPr>
+              <w:pStyle w:val="CommentText"/>
+              <w:numPr>
+                <w:ilvl w:val="12"/>
+                <w:numId w:val="0"/>
+              </w:numPr>
+              <w:rPr>
+                <w:ins w:id="38" w:author="Huang, Lili" w:date="2023-12-26T13:33:00Z"/>
+                <w:rFonts w:asciiTheme="minorHAnsi" w:hAnsiTheme="minorHAnsi"/>
+              </w:rPr>
+            </w:pPr>
+            <w:ins w:id="39" w:author="Huang, Lili" w:date="2023-12-26T13:33:00Z">
+              <w:r>
+                <w:rPr>
+                  <w:rFonts w:asciiTheme="minorHAnsi" w:hAnsiTheme="minorHAnsi"/>
+                </w:rPr>
+                <w:t>Test Case ID</w:t>
+              </w:r>
+            </w:ins>
+          </w:p>
+        </w:tc>
+        <w:tc>
+          <w:tcPr>
+            <w:tcW w:w="10951" w:type="dxa"/>
+          </w:tcPr>
+          <w:p>
+            <w:pPr>
+              <w:pStyle w:val="hdr1"/>
+              <w:spacing w:before="0"/>
+              <w:ind w:left="0"/>
+              <w:outlineLvl w:val="9"/>
+              <w:rPr>
+                <w:ins w:id="40" w:author="Huang, Lili" w:date="2023-12-26T13:33:00Z"/>
+                <w:rFonts w:asciiTheme="minorHAnsi" w:hAnsiTheme="minorHAnsi"/>
+                <w:i w:val="0"/>
+                <w:sz w:val="20"/>
+              </w:rPr>
+            </w:pPr>
+            <w:ins w:id="41" w:author="Huang, Lili" w:date="2023-12-26T13:33:00Z">
+              <w:r>
+                <w:rPr>
+                  <w:rFonts w:asciiTheme="minorHAnsi" w:hAnsiTheme="minorHAnsi"/>
+                  <w:i w:val="0"/>
+                  <w:sz w:val="20"/>
+                </w:rPr>
+                <w:t>ECUI</w:t>
+              </w:r>
+              <w:r>
+                <w:rPr>
+                  <w:rFonts w:asciiTheme="minorHAnsi" w:hAnsiTheme="minorHAnsi"/>
+                  <w:i w:val="0"/>
+                  <w:sz w:val="20"/>
+                </w:rPr>
+                <w:t>ADMIN_REPORT</w:t>
+              </w:r>
+              <w:r>
+                <w:rPr>
+                  <w:rFonts w:asciiTheme="minorHAnsi" w:hAnsiTheme="minorHAnsi"/>
+                  <w:i w:val="0"/>
+                  <w:sz w:val="20"/>
+                </w:rPr>
+                <w:t>0</w:t>
+              </w:r>
+            </w:ins>
+            <w:ins w:id="42" w:author="Huang, Lili" w:date="2023-12-26T13:34:00Z">
+              <w:r>
+                <w:rPr>
+                  <w:rFonts w:asciiTheme="minorHAnsi" w:hAnsiTheme="minorHAnsi"/>
+                  <w:i w:val="0"/>
+                  <w:sz w:val="20"/>
+                </w:rPr>
+                <w:t>6</w:t>
+              </w:r>
+            </w:ins>
+          </w:p>
+        </w:tc>
+      </w:tr>
+      <w:tr>
+        <w:trPr>
+          <w:ins w:id="43" w:author="Huang, Lili" w:date="2023-12-26T13:33:00Z"/>
+        </w:trPr>
+        <w:tc>
+          <w:tcPr>
+            <w:tcW w:w="2549" w:type="dxa"/>
+          </w:tcPr>
+          <w:p>
+            <w:pPr>
+              <w:pStyle w:val="CommentText"/>
+              <w:numPr>
+                <w:ilvl w:val="12"/>
+                <w:numId w:val="0"/>
+              </w:numPr>
+              <w:rPr>
+                <w:ins w:id="44" w:author="Huang, Lili" w:date="2023-12-26T13:33:00Z"/>
+                <w:rFonts w:asciiTheme="minorHAnsi" w:hAnsiTheme="minorHAnsi"/>
+              </w:rPr>
+            </w:pPr>
+            <w:ins w:id="45" w:author="Huang, Lili" w:date="2023-12-26T13:33:00Z">
+              <w:r>
+                <w:rPr>
+                  <w:rFonts w:asciiTheme="minorHAnsi" w:hAnsiTheme="minorHAnsi"/>
+                </w:rPr>
+                <w:t>Test Location</w:t>
+              </w:r>
+            </w:ins>
+          </w:p>
+        </w:tc>
+        <w:tc>
+          <w:tcPr>
+            <w:tcW w:w="10951" w:type="dxa"/>
+          </w:tcPr>
+          <w:p>
+            <w:pPr>
+              <w:rPr>
+                <w:ins w:id="46" w:author="Huang, Lili" w:date="2023-12-26T13:33:00Z"/>
+                <w:rFonts w:asciiTheme="minorHAnsi" w:hAnsiTheme="minorHAnsi"/>
+              </w:rPr>
+            </w:pPr>
+            <w:ins w:id="47" w:author="Huang, Lili" w:date="2023-12-26T13:33:00Z">
+              <w:r>
+                <w:rPr>
+                  <w:rFonts w:asciiTheme="minorHAnsi" w:hAnsiTheme="minorHAnsi"/>
+                </w:rPr>
+                <w:t>https://uvaadadweb50cco.ad.local/ecl_admin_dev/</w:t>
+              </w:r>
+            </w:ins>
+          </w:p>
+        </w:tc>
+      </w:tr>
+    </w:tbl>
+    <w:p>
+      <w:pPr>
+        <w:overflowPunct/>
+        <w:autoSpaceDE/>
+        <w:autoSpaceDN/>
+        <w:adjustRightInd/>
+        <w:textAlignment w:val="auto"/>
+        <w:rPr>
+          <w:ins w:id="48" w:author="Huang, Lili" w:date="2023-12-26T13:33:00Z"/>
+          <w:sz w:val="18"/>
+        </w:rPr>
+      </w:pPr>
+    </w:p>
+    <w:tbl>
+      <w:tblPr>
+        <w:tblW w:w="13500" w:type="dxa"/>
+        <w:tblInd w:w="-612" w:type="dxa"/>
+        <w:tblBorders>
+          <w:top w:val="double" w:sz="4" w:space="0" w:color="auto"/>
+          <w:left w:val="double" w:sz="4" w:space="0" w:color="auto"/>
+          <w:bottom w:val="double" w:sz="4" w:space="0" w:color="auto"/>
+          <w:right w:val="double" w:sz="4" w:space="0" w:color="auto"/>
+          <w:insideH w:val="single" w:sz="6" w:space="0" w:color="auto"/>
+          <w:insideV w:val="single" w:sz="6" w:space="0" w:color="auto"/>
+        </w:tblBorders>
+        <w:tblLayout w:type="fixed"/>
+        <w:tblLook w:val="0000" w:firstRow="0" w:lastRow="0" w:firstColumn="0" w:lastColumn="0" w:noHBand="0" w:noVBand="0"/>
+      </w:tblPr>
+      <w:tblGrid>
+        <w:gridCol w:w="900"/>
+        <w:gridCol w:w="4050"/>
+        <w:gridCol w:w="4410"/>
+        <w:gridCol w:w="1260"/>
+        <w:gridCol w:w="2880"/>
+      </w:tblGrid>
+      <w:tr>
+        <w:trPr>
+          <w:cantSplit/>
+          <w:tblHeader/>
+          <w:ins w:id="49" w:author="Huang, Lili" w:date="2023-12-26T13:33:00Z"/>
+        </w:trPr>
+        <w:tc>
+          <w:tcPr>
+            <w:tcW w:w="900" w:type="dxa"/>
+            <w:shd w:val="clear" w:color="auto" w:fill="A6A6A6"/>
+          </w:tcPr>
+          <w:p>
+            <w:pPr>
+              <w:pStyle w:val="Header"/>
+              <w:tabs>
+                <w:tab w:val="clear" w:pos="4320"/>
+                <w:tab w:val="clear" w:pos="8640"/>
+              </w:tabs>
+              <w:spacing w:before="40" w:after="40"/>
+              <w:jc w:val="both"/>
+              <w:rPr>
+                <w:ins w:id="50" w:author="Huang, Lili" w:date="2023-12-26T13:33:00Z"/>
+                <w:b/>
+                <w:i/>
+              </w:rPr>
+            </w:pPr>
+            <w:ins w:id="51" w:author="Huang, Lili" w:date="2023-12-26T13:33:00Z">
+              <w:r>
+                <w:rPr>
+                  <w:b/>
+                </w:rPr>
+                <w:t>TEST#</w:t>
+              </w:r>
+            </w:ins>
+          </w:p>
+        </w:tc>
+        <w:tc>
+          <w:tcPr>
+            <w:tcW w:w="4050" w:type="dxa"/>
+            <w:shd w:val="clear" w:color="auto" w:fill="A6A6A6"/>
+          </w:tcPr>
+          <w:p>
+            <w:pPr>
+              <w:pStyle w:val="Header"/>
+              <w:tabs>
+                <w:tab w:val="clear" w:pos="4320"/>
+                <w:tab w:val="clear" w:pos="8640"/>
+              </w:tabs>
+              <w:spacing w:before="20" w:after="20"/>
+              <w:rPr>
+                <w:ins w:id="52" w:author="Huang, Lili" w:date="2023-12-26T13:33:00Z"/>
+                <w:b/>
+                <w:i/>
+              </w:rPr>
+            </w:pPr>
+            <w:ins w:id="53" w:author="Huang, Lili" w:date="2023-12-26T13:33:00Z">
+              <w:r>
+                <w:rPr>
+                  <w:b/>
+                </w:rPr>
+                <w:t>ACTION</w:t>
+              </w:r>
+            </w:ins>
+          </w:p>
+        </w:tc>
+        <w:tc>
+          <w:tcPr>
+            <w:tcW w:w="4410" w:type="dxa"/>
+            <w:shd w:val="clear" w:color="auto" w:fill="A6A6A6"/>
+          </w:tcPr>
+          <w:p>
+            <w:pPr>
+              <w:pStyle w:val="Header"/>
+              <w:tabs>
+                <w:tab w:val="clear" w:pos="4320"/>
+                <w:tab w:val="clear" w:pos="8640"/>
+              </w:tabs>
+              <w:spacing w:before="40" w:after="40"/>
+              <w:rPr>
+                <w:ins w:id="54" w:author="Huang, Lili" w:date="2023-12-26T13:33:00Z"/>
+                <w:b/>
+                <w:i/>
+              </w:rPr>
+            </w:pPr>
+            <w:ins w:id="55" w:author="Huang, Lili" w:date="2023-12-26T13:33:00Z">
+              <w:r>
+                <w:rPr>
+                  <w:b/>
+                </w:rPr>
+                <w:t xml:space="preserve">EXPECTED RESULTS </w:t>
+              </w:r>
+            </w:ins>
+          </w:p>
+        </w:tc>
+        <w:tc>
+          <w:tcPr>
+            <w:tcW w:w="1260" w:type="dxa"/>
+            <w:shd w:val="clear" w:color="auto" w:fill="A6A6A6"/>
+          </w:tcPr>
+          <w:p>
+            <w:pPr>
+              <w:pStyle w:val="Header"/>
+              <w:tabs>
+                <w:tab w:val="clear" w:pos="4320"/>
+                <w:tab w:val="clear" w:pos="8640"/>
+              </w:tabs>
+              <w:spacing w:before="40" w:after="40"/>
+              <w:jc w:val="center"/>
+              <w:rPr>
+                <w:ins w:id="56" w:author="Huang, Lili" w:date="2023-12-26T13:33:00Z"/>
+                <w:b/>
+                <w:i/>
+              </w:rPr>
+            </w:pPr>
+            <w:ins w:id="57" w:author="Huang, Lili" w:date="2023-12-26T13:33:00Z">
+              <w:r>
+                <w:rPr>
+                  <w:b/>
+                </w:rPr>
+                <w:t>RESULTS</w:t>
+              </w:r>
+            </w:ins>
+          </w:p>
+          <w:p>
+            <w:pPr>
+              <w:pStyle w:val="Header"/>
+              <w:tabs>
+                <w:tab w:val="clear" w:pos="4320"/>
+                <w:tab w:val="clear" w:pos="8640"/>
+              </w:tabs>
+              <w:spacing w:before="40" w:after="40"/>
+              <w:jc w:val="center"/>
+              <w:rPr>
+                <w:ins w:id="58" w:author="Huang, Lili" w:date="2023-12-26T13:33:00Z"/>
+                <w:b/>
+                <w:i/>
+              </w:rPr>
+            </w:pPr>
+            <w:ins w:id="59" w:author="Huang, Lili" w:date="2023-12-26T13:33:00Z">
+              <w:r>
+                <w:rPr>
+                  <w:b/>
+                </w:rPr>
+                <w:t>P/F/I</w:t>
+              </w:r>
+            </w:ins>
+          </w:p>
+        </w:tc>
+        <w:tc>
+          <w:tcPr>
+            <w:tcW w:w="2880" w:type="dxa"/>
+            <w:shd w:val="clear" w:color="auto" w:fill="A6A6A6"/>
+          </w:tcPr>
+          <w:p>
+            <w:pPr>
+              <w:pStyle w:val="Header"/>
+              <w:tabs>
+                <w:tab w:val="clear" w:pos="4320"/>
+                <w:tab w:val="clear" w:pos="8640"/>
+              </w:tabs>
+              <w:spacing w:before="40" w:after="40"/>
+              <w:rPr>
+                <w:ins w:id="60" w:author="Huang, Lili" w:date="2023-12-26T13:33:00Z"/>
+                <w:b/>
+                <w:i/>
+              </w:rPr>
+            </w:pPr>
+            <w:ins w:id="61" w:author="Huang, Lili" w:date="2023-12-26T13:33:00Z">
+              <w:r>
+                <w:rPr>
+                  <w:b/>
+                </w:rPr>
+                <w:t>COMMENTS</w:t>
+              </w:r>
+            </w:ins>
+          </w:p>
+        </w:tc>
+      </w:tr>
+      <w:tr>
+        <w:trPr>
+          <w:cantSplit/>
+          <w:ins w:id="62" w:author="Huang, Lili" w:date="2023-12-26T13:33:00Z"/>
+        </w:trPr>
+        <w:tc>
+          <w:tcPr>
+            <w:tcW w:w="900" w:type="dxa"/>
+          </w:tcPr>
+          <w:p>
+            <w:pPr>
+              <w:pStyle w:val="Header"/>
+              <w:numPr>
+                <w:ilvl w:val="0"/>
+                <w:numId w:val="15"/>
+              </w:numPr>
+              <w:tabs>
+                <w:tab w:val="clear" w:pos="4320"/>
+                <w:tab w:val="clear" w:pos="8640"/>
+              </w:tabs>
+              <w:overflowPunct/>
+              <w:autoSpaceDE/>
+              <w:autoSpaceDN/>
+              <w:adjustRightInd/>
+              <w:spacing w:before="40" w:after="40"/>
+              <w:jc w:val="both"/>
+              <w:textAlignment w:val="auto"/>
+              <w:rPr>
+                <w:ins w:id="63" w:author="Huang, Lili" w:date="2023-12-26T13:33:00Z"/>
+                <w:i/>
+              </w:rPr>
+            </w:pPr>
+          </w:p>
+        </w:tc>
+        <w:tc>
+          <w:tcPr>
+            <w:tcW w:w="4050" w:type="dxa"/>
+          </w:tcPr>
+          <w:p>
+            <w:pPr>
+              <w:pStyle w:val="CSETableText"/>
+              <w:ind w:left="159"/>
+              <w:rPr>
+                <w:ins w:id="64" w:author="Huang, Lili" w:date="2023-12-26T13:33:00Z"/>
+                <w:rFonts w:asciiTheme="minorHAnsi" w:hAnsiTheme="minorHAnsi"/>
+                <w:bCs/>
+                <w:szCs w:val="20"/>
+              </w:rPr>
+            </w:pPr>
+            <w:ins w:id="65" w:author="Huang, Lili" w:date="2023-12-26T13:33:00Z">
+              <w:r>
+                <w:rPr>
+                  <w:rFonts w:asciiTheme="minorHAnsi" w:hAnsiTheme="minorHAnsi"/>
+                  <w:bCs/>
+                  <w:szCs w:val="20"/>
+                </w:rPr>
+                <w:t>Log in as admin.</w:t>
+              </w:r>
+            </w:ins>
+          </w:p>
+          <w:p>
+            <w:pPr>
+              <w:pStyle w:val="CSETableText"/>
+              <w:ind w:left="159"/>
+              <w:rPr>
+                <w:ins w:id="66" w:author="Huang, Lili" w:date="2023-12-26T13:33:00Z"/>
+              </w:rPr>
+            </w:pPr>
+          </w:p>
+        </w:tc>
+        <w:tc>
+          <w:tcPr>
+            <w:tcW w:w="4410" w:type="dxa"/>
+          </w:tcPr>
+          <w:p>
+            <w:pPr>
+              <w:pStyle w:val="Header"/>
+              <w:tabs>
+                <w:tab w:val="clear" w:pos="4320"/>
+                <w:tab w:val="clear" w:pos="8640"/>
+              </w:tabs>
+              <w:spacing w:before="40" w:after="40"/>
+              <w:rPr>
+                <w:ins w:id="67" w:author="Huang, Lili" w:date="2023-12-26T13:33:00Z"/>
+                <w:rFonts w:asciiTheme="minorHAnsi" w:hAnsiTheme="minorHAnsi"/>
+              </w:rPr>
+            </w:pPr>
+            <w:ins w:id="68" w:author="Huang, Lili" w:date="2023-12-26T13:33:00Z">
+              <w:r>
+                <w:rPr>
+                  <w:rFonts w:asciiTheme="minorHAnsi" w:hAnsiTheme="minorHAnsi"/>
+                </w:rPr>
+                <w:t>Main</w:t>
+              </w:r>
+              <w:r>
+                <w:rPr>
+                  <w:rFonts w:asciiTheme="minorHAnsi" w:hAnsiTheme="minorHAnsi"/>
+                </w:rPr>
+                <w:t xml:space="preserve"> page successfully </w:t>
+              </w:r>
+              <w:r>
+                <w:rPr>
+                  <w:rFonts w:asciiTheme="minorHAnsi" w:hAnsiTheme="minorHAnsi"/>
+                </w:rPr>
+                <w:t>displays.</w:t>
+              </w:r>
+            </w:ins>
+          </w:p>
+          <w:p>
+            <w:pPr>
+              <w:pStyle w:val="Header"/>
+              <w:tabs>
+                <w:tab w:val="clear" w:pos="4320"/>
+                <w:tab w:val="clear" w:pos="8640"/>
+              </w:tabs>
+              <w:spacing w:before="40" w:after="40"/>
+              <w:rPr>
+                <w:ins w:id="69" w:author="Huang, Lili" w:date="2023-12-26T13:33:00Z"/>
+                <w:rFonts w:asciiTheme="minorHAnsi" w:hAnsiTheme="minorHAnsi"/>
+              </w:rPr>
+            </w:pPr>
+          </w:p>
+          <w:p>
+            <w:pPr>
+              <w:pStyle w:val="Header"/>
+              <w:tabs>
+                <w:tab w:val="clear" w:pos="4320"/>
+                <w:tab w:val="clear" w:pos="8640"/>
+              </w:tabs>
+              <w:spacing w:before="40" w:after="40"/>
+              <w:rPr>
+                <w:ins w:id="70" w:author="Huang, Lili" w:date="2023-12-26T13:33:00Z"/>
+                <w:rFonts w:asciiTheme="minorHAnsi" w:hAnsiTheme="minorHAnsi"/>
+              </w:rPr>
+            </w:pPr>
+            <w:ins w:id="71" w:author="Huang, Lili" w:date="2023-12-26T13:33:00Z">
+              <w:r>
+                <w:rPr>
+                  <w:rFonts w:asciiTheme="minorHAnsi" w:hAnsiTheme="minorHAnsi"/>
+                </w:rPr>
+                <w:t>The following</w:t>
+              </w:r>
+              <w:r>
+                <w:rPr>
+                  <w:rFonts w:asciiTheme="minorHAnsi" w:hAnsiTheme="minorHAnsi"/>
+                </w:rPr>
+                <w:t xml:space="preserve"> dropdown</w:t>
+              </w:r>
+              <w:r>
+                <w:rPr>
+                  <w:rFonts w:asciiTheme="minorHAnsi" w:hAnsiTheme="minorHAnsi"/>
+                </w:rPr>
+                <w:t xml:space="preserve"> menu display</w:t>
+              </w:r>
+              <w:r>
+                <w:rPr>
+                  <w:rFonts w:asciiTheme="minorHAnsi" w:hAnsiTheme="minorHAnsi"/>
+                </w:rPr>
+                <w:t>s:</w:t>
+              </w:r>
+            </w:ins>
+          </w:p>
+          <w:p>
+            <w:pPr>
+              <w:pStyle w:val="Header"/>
+              <w:tabs>
+                <w:tab w:val="clear" w:pos="4320"/>
+                <w:tab w:val="clear" w:pos="8640"/>
+              </w:tabs>
+              <w:spacing w:before="40" w:after="40"/>
+              <w:rPr>
+                <w:ins w:id="72" w:author="Huang, Lili" w:date="2023-12-26T13:33:00Z"/>
+                <w:rFonts w:asciiTheme="minorHAnsi" w:hAnsiTheme="minorHAnsi"/>
+                <w:b/>
+              </w:rPr>
+            </w:pPr>
+            <w:ins w:id="73" w:author="Huang, Lili" w:date="2023-12-26T13:33:00Z">
+              <w:r>
+                <w:rPr>
+                  <w:rFonts w:asciiTheme="minorHAnsi" w:hAnsiTheme="minorHAnsi"/>
+                  <w:b/>
+                </w:rPr>
+                <w:t>Report</w:t>
+              </w:r>
+            </w:ins>
+          </w:p>
+        </w:tc>
+        <w:tc>
+          <w:tcPr>
+            <w:tcW w:w="1260" w:type="dxa"/>
+          </w:tcPr>
+          <w:p>
+            <w:pPr>
+              <w:pStyle w:val="Header"/>
+              <w:tabs>
+                <w:tab w:val="clear" w:pos="4320"/>
+                <w:tab w:val="clear" w:pos="8640"/>
+              </w:tabs>
+              <w:spacing w:before="40" w:after="40"/>
+              <w:jc w:val="center"/>
+              <w:rPr>
+                <w:ins w:id="74" w:author="Huang, Lili" w:date="2023-12-26T13:33:00Z"/>
+                <w:i/>
+              </w:rPr>
+            </w:pPr>
+            <w:ins w:id="75" w:author="Huang, Lili" w:date="2023-12-26T13:33:00Z">
+              <w:r>
+                <w:rPr>
+                  <w:i/>
+                </w:rPr>
+                <w:t>P</w:t>
+              </w:r>
+            </w:ins>
+          </w:p>
+        </w:tc>
+        <w:tc>
+          <w:tcPr>
+            <w:tcW w:w="2880" w:type="dxa"/>
+          </w:tcPr>
+          <w:p>
+            <w:pPr>
+              <w:pStyle w:val="Header"/>
+              <w:tabs>
+                <w:tab w:val="clear" w:pos="4320"/>
+                <w:tab w:val="clear" w:pos="8640"/>
+              </w:tabs>
+              <w:spacing w:before="40" w:after="40"/>
+              <w:rPr>
+                <w:ins w:id="76" w:author="Huang, Lili" w:date="2023-12-26T13:33:00Z"/>
+                <w:i/>
+              </w:rPr>
+            </w:pPr>
+          </w:p>
+        </w:tc>
+      </w:tr>
+      <w:tr>
+        <w:trPr>
+          <w:cantSplit/>
+          <w:ins w:id="77" w:author="Huang, Lili" w:date="2023-12-26T13:33:00Z"/>
+        </w:trPr>
+        <w:tc>
+          <w:tcPr>
+            <w:tcW w:w="900" w:type="dxa"/>
+          </w:tcPr>
+          <w:p>
+            <w:pPr>
+              <w:pStyle w:val="Header"/>
+              <w:numPr>
+                <w:ilvl w:val="0"/>
+                <w:numId w:val="15"/>
+              </w:numPr>
+              <w:tabs>
+                <w:tab w:val="clear" w:pos="4320"/>
+                <w:tab w:val="clear" w:pos="8640"/>
+              </w:tabs>
+              <w:overflowPunct/>
+              <w:autoSpaceDE/>
+              <w:autoSpaceDN/>
+              <w:adjustRightInd/>
+              <w:spacing w:before="40" w:after="40"/>
+              <w:jc w:val="both"/>
+              <w:textAlignment w:val="auto"/>
+              <w:rPr>
+                <w:ins w:id="78" w:author="Huang, Lili" w:date="2023-12-26T13:33:00Z"/>
+                <w:i/>
+              </w:rPr>
+            </w:pPr>
+          </w:p>
+        </w:tc>
+        <w:tc>
+          <w:tcPr>
+            <w:tcW w:w="4050" w:type="dxa"/>
+          </w:tcPr>
+          <w:p>
+            <w:pPr>
+              <w:pStyle w:val="CSETableText"/>
+              <w:ind w:left="159"/>
+              <w:rPr>
+                <w:ins w:id="79" w:author="Huang, Lili" w:date="2023-12-26T13:33:00Z"/>
+                <w:rFonts w:asciiTheme="minorHAnsi" w:hAnsiTheme="minorHAnsi"/>
+                <w:bCs/>
+                <w:szCs w:val="20"/>
+              </w:rPr>
+            </w:pPr>
+            <w:ins w:id="80" w:author="Huang, Lili" w:date="2023-12-26T13:33:00Z">
+              <w:r>
+                <w:rPr>
+                  <w:rFonts w:asciiTheme="minorHAnsi" w:hAnsiTheme="minorHAnsi"/>
+                  <w:bCs/>
+                  <w:szCs w:val="20"/>
+                </w:rPr>
+                <w:t xml:space="preserve">Click </w:t>
+              </w:r>
+              <w:r>
+                <w:rPr>
+                  <w:rFonts w:asciiTheme="minorHAnsi" w:hAnsiTheme="minorHAnsi"/>
+                  <w:b/>
+                  <w:bCs/>
+                  <w:szCs w:val="20"/>
+                </w:rPr>
+                <w:t>Report</w:t>
+              </w:r>
+            </w:ins>
+          </w:p>
+        </w:tc>
+        <w:tc>
+          <w:tcPr>
+            <w:tcW w:w="4410" w:type="dxa"/>
+          </w:tcPr>
+          <w:p>
+            <w:pPr>
+              <w:pStyle w:val="Header"/>
+              <w:tabs>
+                <w:tab w:val="clear" w:pos="4320"/>
+                <w:tab w:val="clear" w:pos="8640"/>
+              </w:tabs>
+              <w:spacing w:before="40" w:after="40"/>
+              <w:rPr>
+                <w:ins w:id="81" w:author="Huang, Lili" w:date="2023-12-26T13:33:00Z"/>
+                <w:rFonts w:asciiTheme="minorHAnsi" w:hAnsiTheme="minorHAnsi"/>
+              </w:rPr>
+            </w:pPr>
+            <w:ins w:id="82" w:author="Huang, Lili" w:date="2023-12-26T13:34:00Z">
+              <w:r>
+                <w:rPr>
+                  <w:rFonts w:asciiTheme="minorHAnsi" w:hAnsiTheme="minorHAnsi"/>
+                  <w:b/>
+                </w:rPr>
+                <w:t>Feed Load History</w:t>
+              </w:r>
+            </w:ins>
+            <w:ins w:id="83" w:author="Huang, Lili" w:date="2023-12-26T13:33:00Z">
+              <w:r>
+                <w:rPr>
+                  <w:rFonts w:asciiTheme="minorHAnsi" w:hAnsiTheme="minorHAnsi"/>
+                </w:rPr>
+                <w:t xml:space="preserve"> displays under </w:t>
+              </w:r>
+              <w:r>
+                <w:rPr>
+                  <w:rFonts w:asciiTheme="minorHAnsi" w:hAnsiTheme="minorHAnsi"/>
+                  <w:b/>
+                </w:rPr>
+                <w:t>Report</w:t>
+              </w:r>
+              <w:r>
+                <w:rPr>
+                  <w:rFonts w:asciiTheme="minorHAnsi" w:hAnsiTheme="minorHAnsi"/>
+                </w:rPr>
+                <w:t xml:space="preserve"> Dropdown menu.</w:t>
+              </w:r>
+            </w:ins>
+          </w:p>
+        </w:tc>
+        <w:tc>
+          <w:tcPr>
+            <w:tcW w:w="1260" w:type="dxa"/>
+          </w:tcPr>
+          <w:p>
+            <w:pPr>
+              <w:pStyle w:val="Header"/>
+              <w:tabs>
+                <w:tab w:val="clear" w:pos="4320"/>
+                <w:tab w:val="clear" w:pos="8640"/>
+              </w:tabs>
+              <w:spacing w:before="40" w:after="40"/>
+              <w:jc w:val="center"/>
+              <w:rPr>
+                <w:ins w:id="84" w:author="Huang, Lili" w:date="2023-12-26T13:33:00Z"/>
+                <w:i/>
+              </w:rPr>
+            </w:pPr>
+            <w:ins w:id="85" w:author="Huang, Lili" w:date="2023-12-26T13:33:00Z">
+              <w:r>
+                <w:rPr>
+                  <w:i/>
+                </w:rPr>
+                <w:t>P</w:t>
+              </w:r>
+            </w:ins>
+          </w:p>
+        </w:tc>
+        <w:tc>
+          <w:tcPr>
+            <w:tcW w:w="2880" w:type="dxa"/>
+          </w:tcPr>
+          <w:p>
+            <w:pPr>
+              <w:pStyle w:val="Header"/>
+              <w:tabs>
+                <w:tab w:val="clear" w:pos="4320"/>
+                <w:tab w:val="clear" w:pos="8640"/>
+              </w:tabs>
+              <w:spacing w:before="40" w:after="40"/>
+              <w:rPr>
+                <w:ins w:id="86" w:author="Huang, Lili" w:date="2023-12-26T13:33:00Z"/>
+                <w:i/>
+              </w:rPr>
+            </w:pPr>
+          </w:p>
+        </w:tc>
+      </w:tr>
+      <w:tr>
+        <w:trPr>
+          <w:cantSplit/>
+          <w:ins w:id="87" w:author="Huang, Lili" w:date="2023-12-26T13:33:00Z"/>
+        </w:trPr>
+        <w:tc>
+          <w:tcPr>
+            <w:tcW w:w="900" w:type="dxa"/>
+          </w:tcPr>
+          <w:p>
+            <w:pPr>
+              <w:pStyle w:val="Header"/>
+              <w:numPr>
+                <w:ilvl w:val="0"/>
+                <w:numId w:val="15"/>
+              </w:numPr>
+              <w:tabs>
+                <w:tab w:val="clear" w:pos="4320"/>
+                <w:tab w:val="clear" w:pos="8640"/>
+              </w:tabs>
+              <w:overflowPunct/>
+              <w:autoSpaceDE/>
+              <w:autoSpaceDN/>
+              <w:adjustRightInd/>
+              <w:spacing w:before="40" w:after="40"/>
+              <w:jc w:val="both"/>
+              <w:textAlignment w:val="auto"/>
+              <w:rPr>
+                <w:ins w:id="88" w:author="Huang, Lili" w:date="2023-12-26T13:33:00Z"/>
+                <w:i/>
+              </w:rPr>
+            </w:pPr>
+          </w:p>
+        </w:tc>
+        <w:tc>
+          <w:tcPr>
+            <w:tcW w:w="4050" w:type="dxa"/>
+          </w:tcPr>
+          <w:p>
+            <w:pPr>
+              <w:pStyle w:val="CSETableText"/>
+              <w:ind w:left="159"/>
+              <w:rPr>
+                <w:ins w:id="89" w:author="Huang, Lili" w:date="2023-12-26T13:33:00Z"/>
+                <w:rFonts w:asciiTheme="minorHAnsi" w:hAnsiTheme="minorHAnsi"/>
+                <w:bCs/>
+                <w:szCs w:val="20"/>
+              </w:rPr>
+            </w:pPr>
+            <w:ins w:id="90" w:author="Huang, Lili" w:date="2023-12-26T13:33:00Z">
+              <w:r>
+                <w:rPr>
+                  <w:rFonts w:asciiTheme="minorHAnsi" w:hAnsiTheme="minorHAnsi"/>
+                  <w:bCs/>
+                  <w:szCs w:val="20"/>
+                </w:rPr>
+                <w:t xml:space="preserve">Click </w:t>
+              </w:r>
+            </w:ins>
+            <w:ins w:id="91" w:author="Huang, Lili" w:date="2023-12-26T13:34:00Z">
+              <w:r>
+                <w:rPr>
+                  <w:rFonts w:asciiTheme="minorHAnsi" w:hAnsiTheme="minorHAnsi"/>
+                  <w:b/>
+                  <w:szCs w:val="20"/>
+                </w:rPr>
+                <w:t>Feed Load History</w:t>
+              </w:r>
+            </w:ins>
+          </w:p>
+        </w:tc>
+        <w:tc>
+          <w:tcPr>
+            <w:tcW w:w="4410" w:type="dxa"/>
+          </w:tcPr>
+          <w:p>
+            <w:pPr>
+              <w:pStyle w:val="Header"/>
+              <w:tabs>
+                <w:tab w:val="clear" w:pos="4320"/>
+                <w:tab w:val="clear" w:pos="8640"/>
+              </w:tabs>
+              <w:spacing w:before="40" w:after="40"/>
+              <w:rPr>
+                <w:ins w:id="92" w:author="Huang, Lili" w:date="2023-12-26T13:33:00Z"/>
+                <w:rFonts w:asciiTheme="minorHAnsi" w:hAnsiTheme="minorHAnsi"/>
+              </w:rPr>
+            </w:pPr>
+            <w:ins w:id="93" w:author="Huang, Lili" w:date="2023-12-26T13:34:00Z">
+              <w:r>
+                <w:rPr>
+                  <w:rFonts w:asciiTheme="minorHAnsi" w:hAnsiTheme="minorHAnsi"/>
+                  <w:b/>
+                </w:rPr>
+                <w:t>Feed Load History</w:t>
+              </w:r>
+            </w:ins>
+            <w:ins w:id="94" w:author="Huang, Lili" w:date="2023-12-26T13:33:00Z">
+              <w:r>
+                <w:rPr>
+                  <w:rFonts w:asciiTheme="minorHAnsi" w:hAnsiTheme="minorHAnsi"/>
+                </w:rPr>
+                <w:t xml:space="preserve"> page displays.</w:t>
+              </w:r>
+            </w:ins>
+          </w:p>
+          <w:p>
+            <w:pPr>
+              <w:pStyle w:val="Header"/>
+              <w:tabs>
+                <w:tab w:val="clear" w:pos="4320"/>
+                <w:tab w:val="clear" w:pos="8640"/>
+              </w:tabs>
+              <w:spacing w:before="40" w:after="40"/>
+              <w:rPr>
+                <w:ins w:id="95" w:author="Huang, Lili" w:date="2023-12-26T13:35:00Z"/>
+                <w:rFonts w:asciiTheme="minorHAnsi" w:hAnsiTheme="minorHAnsi"/>
+              </w:rPr>
+            </w:pPr>
+            <w:ins w:id="96" w:author="Huang, Lili" w:date="2023-12-26T13:34:00Z">
+              <w:r>
+                <w:rPr>
+                  <w:rFonts w:asciiTheme="minorHAnsi" w:hAnsiTheme="minorHAnsi"/>
+                  <w:b/>
+                  <w:bCs/>
+                </w:rPr>
+                <w:t>Start Date</w:t>
+              </w:r>
+              <w:r>
+                <w:rPr>
+                  <w:rFonts w:asciiTheme="minorHAnsi" w:hAnsiTheme="minorHAnsi"/>
+                </w:rPr>
+                <w:t xml:space="preserve"> </w:t>
+              </w:r>
+            </w:ins>
+            <w:ins w:id="97" w:author="Huang, Lili" w:date="2023-12-26T13:35:00Z">
+              <w:r>
+                <w:rPr>
+                  <w:rFonts w:asciiTheme="minorHAnsi" w:hAnsiTheme="minorHAnsi"/>
+                </w:rPr>
+                <w:t>defaults to today minus 30 days;</w:t>
+              </w:r>
+            </w:ins>
+          </w:p>
+          <w:p>
+            <w:pPr>
+              <w:pStyle w:val="Header"/>
+              <w:tabs>
+                <w:tab w:val="clear" w:pos="4320"/>
+                <w:tab w:val="clear" w:pos="8640"/>
+              </w:tabs>
+              <w:spacing w:before="40" w:after="40"/>
+              <w:rPr>
+                <w:ins w:id="98" w:author="Huang, Lili" w:date="2023-12-26T13:35:00Z"/>
+                <w:rFonts w:asciiTheme="minorHAnsi" w:hAnsiTheme="minorHAnsi"/>
+              </w:rPr>
+            </w:pPr>
+            <w:ins w:id="99" w:author="Huang, Lili" w:date="2023-12-26T13:35:00Z">
+              <w:r>
+                <w:rPr>
+                  <w:rFonts w:asciiTheme="minorHAnsi" w:hAnsiTheme="minorHAnsi"/>
+                  <w:b/>
+                  <w:bCs/>
+                </w:rPr>
+                <w:t>End Date</w:t>
+              </w:r>
+              <w:r>
+                <w:rPr>
+                  <w:rFonts w:asciiTheme="minorHAnsi" w:hAnsiTheme="minorHAnsi"/>
+                </w:rPr>
+                <w:t xml:space="preserve"> defaults to today;</w:t>
+              </w:r>
+            </w:ins>
+          </w:p>
+          <w:p>
+            <w:pPr>
+              <w:pStyle w:val="Header"/>
+              <w:tabs>
+                <w:tab w:val="clear" w:pos="4320"/>
+                <w:tab w:val="clear" w:pos="8640"/>
+              </w:tabs>
+              <w:spacing w:before="40" w:after="40"/>
+              <w:rPr>
+                <w:ins w:id="100" w:author="Huang, Lili" w:date="2023-12-26T13:35:00Z"/>
+                <w:rFonts w:asciiTheme="minorHAnsi" w:hAnsiTheme="minorHAnsi"/>
+              </w:rPr>
+            </w:pPr>
+            <w:ins w:id="101" w:author="Huang, Lili" w:date="2023-12-26T13:35:00Z">
+              <w:r>
+                <w:rPr>
+                  <w:rFonts w:asciiTheme="minorHAnsi" w:hAnsiTheme="minorHAnsi"/>
+                  <w:b/>
+                  <w:bCs/>
+                </w:rPr>
+                <w:t xml:space="preserve">Category </w:t>
+              </w:r>
+              <w:r>
+                <w:rPr>
+                  <w:rFonts w:asciiTheme="minorHAnsi" w:hAnsiTheme="minorHAnsi"/>
+                </w:rPr>
+                <w:t>dropdown</w:t>
+              </w:r>
+              <w:r>
+                <w:rPr>
+                  <w:rFonts w:asciiTheme="minorHAnsi" w:hAnsiTheme="minorHAnsi"/>
+                </w:rPr>
+                <w:t xml:space="preserve"> </w:t>
+              </w:r>
+            </w:ins>
+            <w:ins w:id="102" w:author="Huang, Lili" w:date="2024-01-05T10:33:00Z">
+              <w:r>
+                <w:rPr>
+                  <w:rFonts w:asciiTheme="minorHAnsi" w:hAnsiTheme="minorHAnsi"/>
+                </w:rPr>
+                <w:t>is properly populated;</w:t>
+              </w:r>
+            </w:ins>
+          </w:p>
+          <w:p>
+            <w:pPr>
+              <w:pStyle w:val="Header"/>
+              <w:tabs>
+                <w:tab w:val="clear" w:pos="4320"/>
+                <w:tab w:val="clear" w:pos="8640"/>
+              </w:tabs>
+              <w:spacing w:before="40" w:after="40"/>
+              <w:rPr>
+                <w:ins w:id="103" w:author="Huang, Lili" w:date="2023-12-26T13:33:00Z"/>
+                <w:rFonts w:asciiTheme="minorHAnsi" w:hAnsiTheme="minorHAnsi"/>
+              </w:rPr>
+            </w:pPr>
+            <w:ins w:id="104" w:author="Huang, Lili" w:date="2023-12-26T13:35:00Z">
+              <w:r>
+                <w:rPr>
+                  <w:rFonts w:asciiTheme="minorHAnsi" w:hAnsiTheme="minorHAnsi"/>
+                  <w:b/>
+                  <w:bCs/>
+                </w:rPr>
+                <w:t xml:space="preserve">Report Code </w:t>
+              </w:r>
+              <w:r>
+                <w:rPr>
+                  <w:rFonts w:asciiTheme="minorHAnsi" w:hAnsiTheme="minorHAnsi"/>
+                </w:rPr>
+                <w:t>dropdown</w:t>
+              </w:r>
+              <w:r>
+                <w:rPr>
+                  <w:rFonts w:asciiTheme="minorHAnsi" w:hAnsiTheme="minorHAnsi"/>
+                </w:rPr>
+                <w:t xml:space="preserve"> </w:t>
+              </w:r>
+            </w:ins>
+            <w:ins w:id="105" w:author="Huang, Lili" w:date="2024-01-05T10:33:00Z">
+              <w:r>
+                <w:rPr>
+                  <w:rFonts w:asciiTheme="minorHAnsi" w:hAnsiTheme="minorHAnsi"/>
+                </w:rPr>
+                <w:t>is properly populated</w:t>
+              </w:r>
+            </w:ins>
+            <w:ins w:id="106" w:author="Huang, Lili" w:date="2024-01-05T10:37:00Z">
+              <w:r>
+                <w:rPr>
+                  <w:rFonts w:asciiTheme="minorHAnsi" w:hAnsiTheme="minorHAnsi"/>
+                </w:rPr>
+                <w:t>.</w:t>
+              </w:r>
+            </w:ins>
+          </w:p>
+          <w:p>
+            <w:pPr>
+              <w:pStyle w:val="Header"/>
+              <w:tabs>
+                <w:tab w:val="clear" w:pos="4320"/>
+                <w:tab w:val="clear" w:pos="8640"/>
+              </w:tabs>
+              <w:spacing w:before="40" w:after="40"/>
+              <w:rPr>
+                <w:ins w:id="107" w:author="Huang, Lili" w:date="2023-12-26T13:33:00Z"/>
+                <w:rFonts w:asciiTheme="minorHAnsi" w:hAnsiTheme="minorHAnsi"/>
+              </w:rPr>
+            </w:pPr>
+          </w:p>
+        </w:tc>
+        <w:tc>
+          <w:tcPr>
+            <w:tcW w:w="1260" w:type="dxa"/>
+          </w:tcPr>
+          <w:p>
+            <w:pPr>
+              <w:pStyle w:val="Header"/>
+              <w:tabs>
+                <w:tab w:val="clear" w:pos="4320"/>
+                <w:tab w:val="clear" w:pos="8640"/>
+              </w:tabs>
+              <w:spacing w:before="40" w:after="40"/>
+              <w:jc w:val="center"/>
+              <w:rPr>
+                <w:ins w:id="108" w:author="Huang, Lili" w:date="2023-12-26T13:33:00Z"/>
+                <w:i/>
+              </w:rPr>
+            </w:pPr>
+            <w:ins w:id="109" w:author="Huang, Lili" w:date="2023-12-26T13:33:00Z">
+              <w:r>
+                <w:rPr>
+                  <w:i/>
+                </w:rPr>
+                <w:t>P</w:t>
+              </w:r>
+            </w:ins>
+          </w:p>
+        </w:tc>
+        <w:tc>
+          <w:tcPr>
+            <w:tcW w:w="2880" w:type="dxa"/>
+          </w:tcPr>
+          <w:p>
+            <w:pPr>
+              <w:pStyle w:val="Header"/>
+              <w:tabs>
+                <w:tab w:val="clear" w:pos="4320"/>
+                <w:tab w:val="clear" w:pos="8640"/>
+              </w:tabs>
+              <w:spacing w:before="40" w:after="40"/>
+              <w:rPr>
+                <w:ins w:id="110" w:author="Huang, Lili" w:date="2023-12-26T13:33:00Z"/>
+                <w:i/>
+              </w:rPr>
+            </w:pPr>
+          </w:p>
+        </w:tc>
+      </w:tr>
+      <w:tr>
+        <w:trPr>
+          <w:cantSplit/>
+          <w:ins w:id="111" w:author="Huang, Lili" w:date="2024-01-05T10:33:00Z"/>
+        </w:trPr>
+        <w:tc>
+          <w:tcPr>
+            <w:tcW w:w="900" w:type="dxa"/>
+          </w:tcPr>
+          <w:p>
+            <w:pPr>
+              <w:pStyle w:val="Header"/>
+              <w:numPr>
+                <w:ilvl w:val="0"/>
+                <w:numId w:val="15"/>
+              </w:numPr>
+              <w:tabs>
+                <w:tab w:val="clear" w:pos="4320"/>
+                <w:tab w:val="clear" w:pos="8640"/>
+              </w:tabs>
+              <w:overflowPunct/>
+              <w:autoSpaceDE/>
+              <w:autoSpaceDN/>
+              <w:adjustRightInd/>
+              <w:spacing w:before="40" w:after="40"/>
+              <w:jc w:val="both"/>
+              <w:textAlignment w:val="auto"/>
+              <w:rPr>
+                <w:ins w:id="112" w:author="Huang, Lili" w:date="2024-01-05T10:33:00Z"/>
+                <w:i/>
+              </w:rPr>
+            </w:pPr>
+          </w:p>
+        </w:tc>
+        <w:tc>
+          <w:tcPr>
+            <w:tcW w:w="4050" w:type="dxa"/>
+          </w:tcPr>
+          <w:p>
+            <w:pPr>
+              <w:pStyle w:val="CSETableText"/>
+              <w:ind w:left="159"/>
+              <w:rPr>
+                <w:ins w:id="113" w:author="Huang, Lili" w:date="2024-01-05T10:33:00Z"/>
+                <w:rFonts w:asciiTheme="minorHAnsi" w:hAnsiTheme="minorHAnsi"/>
+                <w:bCs/>
+                <w:szCs w:val="20"/>
+              </w:rPr>
+            </w:pPr>
+            <w:ins w:id="114" w:author="Huang, Lili" w:date="2024-01-05T10:33:00Z">
+              <w:r>
+                <w:rPr>
+                  <w:rFonts w:asciiTheme="minorHAnsi" w:hAnsiTheme="minorHAnsi"/>
+                  <w:bCs/>
+                  <w:szCs w:val="20"/>
+                </w:rPr>
+                <w:t>Select a category</w:t>
+              </w:r>
+            </w:ins>
+          </w:p>
+        </w:tc>
+        <w:tc>
+          <w:tcPr>
+            <w:tcW w:w="4410" w:type="dxa"/>
+          </w:tcPr>
+          <w:p>
+            <w:pPr>
+              <w:pStyle w:val="Header"/>
+              <w:tabs>
+                <w:tab w:val="clear" w:pos="4320"/>
+                <w:tab w:val="clear" w:pos="8640"/>
+              </w:tabs>
+              <w:spacing w:before="40" w:after="40"/>
+              <w:rPr>
+                <w:ins w:id="115" w:author="Huang, Lili" w:date="2024-01-05T10:33:00Z"/>
+                <w:rFonts w:asciiTheme="minorHAnsi" w:hAnsiTheme="minorHAnsi"/>
+                <w:bCs/>
+              </w:rPr>
+            </w:pPr>
+            <w:ins w:id="116" w:author="Huang, Lili" w:date="2024-01-05T10:34:00Z">
+              <w:r>
+                <w:rPr>
+                  <w:rFonts w:asciiTheme="minorHAnsi" w:hAnsiTheme="minorHAnsi"/>
+                  <w:b/>
+                </w:rPr>
+                <w:t xml:space="preserve">Report Code </w:t>
+              </w:r>
+              <w:r>
+                <w:rPr>
+                  <w:rFonts w:asciiTheme="minorHAnsi" w:hAnsiTheme="minorHAnsi"/>
+                  <w:bCs/>
+                </w:rPr>
+                <w:t>dropdown</w:t>
+              </w:r>
+              <w:r>
+                <w:rPr>
+                  <w:rFonts w:asciiTheme="minorHAnsi" w:hAnsiTheme="minorHAnsi"/>
+                  <w:bCs/>
+                </w:rPr>
+                <w:t xml:space="preserve"> is populated for the selected category.</w:t>
+              </w:r>
+            </w:ins>
+          </w:p>
+        </w:tc>
+        <w:tc>
+          <w:tcPr>
+            <w:tcW w:w="1260" w:type="dxa"/>
+          </w:tcPr>
+          <w:p>
+            <w:pPr>
+              <w:pStyle w:val="Header"/>
+              <w:tabs>
+                <w:tab w:val="clear" w:pos="4320"/>
+                <w:tab w:val="clear" w:pos="8640"/>
+              </w:tabs>
+              <w:spacing w:before="40" w:after="40"/>
+              <w:jc w:val="center"/>
+              <w:rPr>
+                <w:ins w:id="117" w:author="Huang, Lili" w:date="2024-01-05T10:33:00Z"/>
+                <w:i/>
+              </w:rPr>
+            </w:pPr>
+            <w:ins w:id="118" w:author="Huang, Lili" w:date="2024-01-05T10:34:00Z">
+              <w:r>
+                <w:rPr>
+                  <w:i/>
+                </w:rPr>
+                <w:t>P</w:t>
+              </w:r>
+            </w:ins>
+          </w:p>
+        </w:tc>
+        <w:tc>
+          <w:tcPr>
+            <w:tcW w:w="2880" w:type="dxa"/>
+          </w:tcPr>
+          <w:p>
+            <w:pPr>
+              <w:pStyle w:val="Header"/>
+              <w:tabs>
+                <w:tab w:val="clear" w:pos="4320"/>
+                <w:tab w:val="clear" w:pos="8640"/>
+              </w:tabs>
+              <w:spacing w:before="40" w:after="40"/>
+              <w:rPr>
+                <w:ins w:id="119" w:author="Huang, Lili" w:date="2024-01-05T10:33:00Z"/>
+                <w:i/>
+              </w:rPr>
+            </w:pPr>
+          </w:p>
+        </w:tc>
+      </w:tr>
+      <w:tr>
+        <w:trPr>
+          <w:cantSplit/>
+          <w:ins w:id="120" w:author="Huang, Lili" w:date="2023-12-26T13:33:00Z"/>
+        </w:trPr>
+        <w:tc>
+          <w:tcPr>
+            <w:tcW w:w="900" w:type="dxa"/>
+          </w:tcPr>
+          <w:p>
+            <w:pPr>
+              <w:pStyle w:val="Header"/>
+              <w:numPr>
+                <w:ilvl w:val="0"/>
+                <w:numId w:val="15"/>
+              </w:numPr>
+              <w:tabs>
+                <w:tab w:val="clear" w:pos="4320"/>
+                <w:tab w:val="clear" w:pos="8640"/>
+              </w:tabs>
+              <w:overflowPunct/>
+              <w:autoSpaceDE/>
+              <w:autoSpaceDN/>
+              <w:adjustRightInd/>
+              <w:spacing w:before="40" w:after="40"/>
+              <w:jc w:val="both"/>
+              <w:textAlignment w:val="auto"/>
+              <w:rPr>
+                <w:ins w:id="121" w:author="Huang, Lili" w:date="2023-12-26T13:33:00Z"/>
+                <w:i/>
+              </w:rPr>
+            </w:pPr>
+          </w:p>
+        </w:tc>
+        <w:tc>
+          <w:tcPr>
+            <w:tcW w:w="4050" w:type="dxa"/>
+          </w:tcPr>
+          <w:p>
+            <w:pPr>
+              <w:pStyle w:val="CSETableText"/>
+              <w:ind w:left="159"/>
+              <w:rPr>
+                <w:ins w:id="122" w:author="Huang, Lili" w:date="2023-12-26T13:36:00Z"/>
+                <w:rFonts w:asciiTheme="minorHAnsi" w:hAnsiTheme="minorHAnsi"/>
+                <w:bCs/>
+                <w:szCs w:val="20"/>
+              </w:rPr>
+            </w:pPr>
+            <w:ins w:id="123" w:author="Huang, Lili" w:date="2024-01-05T10:35:00Z">
+              <w:r>
+                <w:rPr>
+                  <w:rFonts w:asciiTheme="minorHAnsi" w:hAnsiTheme="minorHAnsi"/>
+                  <w:bCs/>
+                  <w:szCs w:val="20"/>
+                </w:rPr>
+                <w:t>Continue with #4</w:t>
+              </w:r>
+            </w:ins>
+            <w:ins w:id="124" w:author="Huang, Lili" w:date="2024-01-05T10:36:00Z">
+              <w:r>
+                <w:rPr>
+                  <w:rFonts w:asciiTheme="minorHAnsi" w:hAnsiTheme="minorHAnsi"/>
+                  <w:bCs/>
+                  <w:szCs w:val="20"/>
+                </w:rPr>
+                <w:t>;</w:t>
+              </w:r>
+            </w:ins>
+          </w:p>
+          <w:p>
+            <w:pPr>
+              <w:pStyle w:val="CSETableText"/>
+              <w:ind w:left="159"/>
+              <w:rPr>
+                <w:ins w:id="125" w:author="Huang, Lili" w:date="2023-12-26T13:36:00Z"/>
+                <w:rFonts w:asciiTheme="minorHAnsi" w:hAnsiTheme="minorHAnsi"/>
+                <w:bCs/>
+                <w:szCs w:val="20"/>
+              </w:rPr>
+            </w:pPr>
+            <w:ins w:id="126" w:author="Huang, Lili" w:date="2023-12-26T13:36:00Z">
+              <w:r>
+                <w:rPr>
+                  <w:rFonts w:asciiTheme="minorHAnsi" w:hAnsiTheme="minorHAnsi"/>
+                  <w:bCs/>
+                  <w:szCs w:val="20"/>
+                </w:rPr>
+                <w:t>Select a report code;</w:t>
+              </w:r>
+            </w:ins>
+          </w:p>
+          <w:p>
+            <w:pPr>
+              <w:pStyle w:val="CSETableText"/>
+              <w:ind w:left="159"/>
+              <w:rPr>
+                <w:ins w:id="127" w:author="Huang, Lili" w:date="2023-12-26T13:33:00Z"/>
+                <w:rFonts w:asciiTheme="minorHAnsi" w:hAnsiTheme="minorHAnsi"/>
+                <w:bCs/>
+                <w:szCs w:val="20"/>
+              </w:rPr>
+            </w:pPr>
+            <w:ins w:id="128" w:author="Huang, Lili" w:date="2023-12-26T13:36:00Z">
+              <w:r>
+                <w:rPr>
+                  <w:rFonts w:asciiTheme="minorHAnsi" w:hAnsiTheme="minorHAnsi"/>
+                  <w:bCs/>
+                  <w:szCs w:val="20"/>
+                </w:rPr>
+                <w:t xml:space="preserve">Click </w:t>
+              </w:r>
+              <w:r>
+                <w:rPr>
+                  <w:rFonts w:asciiTheme="minorHAnsi" w:hAnsiTheme="minorHAnsi"/>
+                  <w:b/>
+                  <w:szCs w:val="20"/>
+                </w:rPr>
+                <w:t>Generate Report</w:t>
+              </w:r>
+              <w:r>
+                <w:rPr>
+                  <w:rFonts w:asciiTheme="minorHAnsi" w:hAnsiTheme="minorHAnsi"/>
+                  <w:bCs/>
+                  <w:szCs w:val="20"/>
+                </w:rPr>
+                <w:t>.</w:t>
+              </w:r>
+            </w:ins>
+          </w:p>
+        </w:tc>
+        <w:tc>
+          <w:tcPr>
+            <w:tcW w:w="4410" w:type="dxa"/>
+          </w:tcPr>
+          <w:p>
+            <w:pPr>
+              <w:pStyle w:val="Header"/>
+              <w:tabs>
+                <w:tab w:val="clear" w:pos="4320"/>
+                <w:tab w:val="clear" w:pos="8640"/>
+              </w:tabs>
+              <w:spacing w:before="40" w:after="40"/>
+              <w:rPr>
+                <w:ins w:id="129" w:author="Huang, Lili" w:date="2023-12-26T13:37:00Z"/>
+                <w:rFonts w:asciiTheme="minorHAnsi" w:hAnsiTheme="minorHAnsi"/>
+              </w:rPr>
+            </w:pPr>
+            <w:ins w:id="130" w:author="Huang, Lili" w:date="2023-12-26T13:37:00Z">
+              <w:r>
+                <w:rPr>
+                  <w:rFonts w:asciiTheme="minorHAnsi" w:hAnsiTheme="minorHAnsi"/>
+                </w:rPr>
+                <w:t>Feed Load History displays with expected columns and data satisfying the search criteria.</w:t>
+              </w:r>
+            </w:ins>
+          </w:p>
+          <w:p>
+            <w:pPr>
+              <w:pStyle w:val="Header"/>
+              <w:tabs>
+                <w:tab w:val="clear" w:pos="4320"/>
+                <w:tab w:val="clear" w:pos="8640"/>
+              </w:tabs>
+              <w:spacing w:before="40" w:after="40"/>
+              <w:rPr>
+                <w:ins w:id="131" w:author="Huang, Lili" w:date="2023-12-26T13:37:00Z"/>
+                <w:rFonts w:asciiTheme="minorHAnsi" w:hAnsiTheme="minorHAnsi"/>
+              </w:rPr>
+            </w:pPr>
+          </w:p>
+          <w:p>
+            <w:pPr>
+              <w:pStyle w:val="Header"/>
+              <w:tabs>
+                <w:tab w:val="clear" w:pos="4320"/>
+                <w:tab w:val="clear" w:pos="8640"/>
+              </w:tabs>
+              <w:spacing w:before="40" w:after="40"/>
+              <w:rPr>
+                <w:ins w:id="132" w:author="Huang, Lili" w:date="2023-12-26T13:33:00Z"/>
+                <w:rFonts w:asciiTheme="minorHAnsi" w:hAnsiTheme="minorHAnsi"/>
+              </w:rPr>
+            </w:pPr>
+            <w:ins w:id="133" w:author="Huang, Lili" w:date="2023-12-26T13:37:00Z">
+              <w:r>
+                <w:rPr>
+                  <w:rFonts w:asciiTheme="minorHAnsi" w:hAnsiTheme="minorHAnsi"/>
+                  <w:b/>
+                  <w:bCs/>
+                </w:rPr>
+                <w:t>Export to Excel</w:t>
+              </w:r>
+              <w:r>
+                <w:rPr>
+                  <w:rFonts w:asciiTheme="minorHAnsi" w:hAnsiTheme="minorHAnsi"/>
+                </w:rPr>
+                <w:t xml:space="preserve"> displays.</w:t>
+              </w:r>
+            </w:ins>
+          </w:p>
+        </w:tc>
+        <w:tc>
+          <w:tcPr>
+            <w:tcW w:w="1260" w:type="dxa"/>
+          </w:tcPr>
+          <w:p>
+            <w:pPr>
+              <w:pStyle w:val="Header"/>
+              <w:tabs>
+                <w:tab w:val="clear" w:pos="4320"/>
+                <w:tab w:val="clear" w:pos="8640"/>
+              </w:tabs>
+              <w:spacing w:before="40" w:after="40"/>
+              <w:jc w:val="center"/>
+              <w:rPr>
+                <w:ins w:id="134" w:author="Huang, Lili" w:date="2023-12-26T13:33:00Z"/>
+                <w:i/>
+              </w:rPr>
+            </w:pPr>
+            <w:ins w:id="135" w:author="Huang, Lili" w:date="2023-12-26T13:33:00Z">
+              <w:r>
+                <w:rPr>
+                  <w:i/>
+                </w:rPr>
+                <w:t>P</w:t>
+              </w:r>
+            </w:ins>
+          </w:p>
+        </w:tc>
+        <w:tc>
+          <w:tcPr>
+            <w:tcW w:w="2880" w:type="dxa"/>
+          </w:tcPr>
+          <w:p>
+            <w:pPr>
+              <w:pStyle w:val="Header"/>
+              <w:tabs>
+                <w:tab w:val="clear" w:pos="4320"/>
+                <w:tab w:val="clear" w:pos="8640"/>
+              </w:tabs>
+              <w:spacing w:before="40" w:after="40"/>
+              <w:rPr>
+                <w:ins w:id="136" w:author="Huang, Lili" w:date="2023-12-26T13:33:00Z"/>
+                <w:i/>
+              </w:rPr>
+            </w:pPr>
+          </w:p>
+        </w:tc>
+      </w:tr>
+      <w:tr>
+        <w:trPr>
+          <w:cantSplit/>
+          <w:ins w:id="137" w:author="Huang, Lili" w:date="2023-12-26T13:33:00Z"/>
+        </w:trPr>
+        <w:tc>
+          <w:tcPr>
+            <w:tcW w:w="900" w:type="dxa"/>
+          </w:tcPr>
+          <w:p>
+            <w:pPr>
+              <w:pStyle w:val="Header"/>
+              <w:numPr>
+                <w:ilvl w:val="0"/>
+                <w:numId w:val="15"/>
+              </w:numPr>
+              <w:tabs>
+                <w:tab w:val="clear" w:pos="4320"/>
+                <w:tab w:val="clear" w:pos="8640"/>
+              </w:tabs>
+              <w:overflowPunct/>
+              <w:autoSpaceDE/>
+              <w:autoSpaceDN/>
+              <w:adjustRightInd/>
+              <w:spacing w:before="40" w:after="40"/>
+              <w:jc w:val="both"/>
+              <w:textAlignment w:val="auto"/>
+              <w:rPr>
+                <w:ins w:id="138" w:author="Huang, Lili" w:date="2023-12-26T13:33:00Z"/>
+                <w:i/>
+              </w:rPr>
+            </w:pPr>
+          </w:p>
+        </w:tc>
+        <w:tc>
+          <w:tcPr>
+            <w:tcW w:w="4050" w:type="dxa"/>
+          </w:tcPr>
+          <w:p>
+            <w:pPr>
+              <w:pStyle w:val="CSETableText"/>
+              <w:ind w:left="159"/>
+              <w:rPr>
+                <w:ins w:id="139" w:author="Huang, Lili" w:date="2023-12-26T13:39:00Z"/>
+                <w:rFonts w:asciiTheme="minorHAnsi" w:hAnsiTheme="minorHAnsi"/>
+                <w:bCs/>
+                <w:szCs w:val="20"/>
+              </w:rPr>
+            </w:pPr>
+            <w:ins w:id="140" w:author="Huang, Lili" w:date="2023-12-26T13:39:00Z">
+              <w:r>
+                <w:rPr>
+                  <w:rFonts w:asciiTheme="minorHAnsi" w:hAnsiTheme="minorHAnsi"/>
+                  <w:bCs/>
+                  <w:szCs w:val="20"/>
+                </w:rPr>
+                <w:t xml:space="preserve">Continue with </w:t>
+              </w:r>
+            </w:ins>
+            <w:ins w:id="141" w:author="Huang, Lili" w:date="2024-01-05T10:36:00Z">
+              <w:r>
+                <w:rPr>
+                  <w:rFonts w:asciiTheme="minorHAnsi" w:hAnsiTheme="minorHAnsi"/>
+                  <w:bCs/>
+                  <w:szCs w:val="20"/>
+                </w:rPr>
+                <w:t>#5</w:t>
+              </w:r>
+            </w:ins>
+            <w:ins w:id="142" w:author="Huang, Lili" w:date="2023-12-26T13:39:00Z">
+              <w:r>
+                <w:rPr>
+                  <w:rFonts w:asciiTheme="minorHAnsi" w:hAnsiTheme="minorHAnsi"/>
+                  <w:bCs/>
+                  <w:szCs w:val="20"/>
+                </w:rPr>
+                <w:t>;</w:t>
+              </w:r>
+            </w:ins>
+          </w:p>
+          <w:p>
+            <w:pPr>
+              <w:pStyle w:val="CSETableText"/>
+              <w:ind w:left="159"/>
+              <w:rPr>
+                <w:ins w:id="143" w:author="Huang, Lili" w:date="2023-12-26T13:33:00Z"/>
+                <w:rFonts w:asciiTheme="minorHAnsi" w:hAnsiTheme="minorHAnsi"/>
+                <w:bCs/>
+                <w:szCs w:val="20"/>
+              </w:rPr>
+            </w:pPr>
+            <w:ins w:id="144" w:author="Huang, Lili" w:date="2023-12-26T13:39:00Z">
+              <w:r>
+                <w:rPr>
+                  <w:rFonts w:asciiTheme="minorHAnsi" w:hAnsiTheme="minorHAnsi"/>
+                  <w:bCs/>
+                  <w:szCs w:val="20"/>
+                </w:rPr>
+                <w:t>Click Export to Excel.</w:t>
+              </w:r>
+            </w:ins>
+          </w:p>
+        </w:tc>
+        <w:tc>
+          <w:tcPr>
+            <w:tcW w:w="4410" w:type="dxa"/>
+          </w:tcPr>
+          <w:p>
+            <w:pPr>
+              <w:pStyle w:val="Header"/>
+              <w:tabs>
+                <w:tab w:val="clear" w:pos="4320"/>
+                <w:tab w:val="clear" w:pos="8640"/>
+              </w:tabs>
+              <w:spacing w:before="40" w:after="40"/>
+              <w:rPr>
+                <w:ins w:id="145" w:author="Huang, Lili" w:date="2023-12-26T13:33:00Z"/>
+                <w:rFonts w:asciiTheme="minorHAnsi" w:hAnsiTheme="minorHAnsi"/>
+              </w:rPr>
+            </w:pPr>
+            <w:ins w:id="146" w:author="Huang, Lili" w:date="2023-12-26T13:39:00Z">
+              <w:r>
+                <w:rPr>
+                  <w:rFonts w:asciiTheme="minorHAnsi" w:hAnsiTheme="minorHAnsi"/>
+                </w:rPr>
+                <w:t>Data is exported to excel fi</w:t>
+              </w:r>
+            </w:ins>
+            <w:ins w:id="147" w:author="Huang, Lili" w:date="2023-12-26T13:40:00Z">
+              <w:r>
+                <w:rPr>
+                  <w:rFonts w:asciiTheme="minorHAnsi" w:hAnsiTheme="minorHAnsi"/>
+                </w:rPr>
+                <w:t>le.</w:t>
+              </w:r>
+            </w:ins>
+          </w:p>
+        </w:tc>
+        <w:tc>
+          <w:tcPr>
+            <w:tcW w:w="1260" w:type="dxa"/>
+          </w:tcPr>
+          <w:p>
+            <w:pPr>
+              <w:pStyle w:val="Header"/>
+              <w:tabs>
+                <w:tab w:val="clear" w:pos="4320"/>
+                <w:tab w:val="clear" w:pos="8640"/>
+              </w:tabs>
+              <w:spacing w:before="40" w:after="40"/>
+              <w:jc w:val="center"/>
+              <w:rPr>
+                <w:ins w:id="148" w:author="Huang, Lili" w:date="2023-12-26T13:33:00Z"/>
+                <w:i/>
+              </w:rPr>
+            </w:pPr>
+            <w:ins w:id="149" w:author="Huang, Lili" w:date="2023-12-26T13:40:00Z">
+              <w:r>
+                <w:rPr>
+                  <w:i/>
+                </w:rPr>
+                <w:t>P</w:t>
+              </w:r>
+            </w:ins>
+          </w:p>
+        </w:tc>
+        <w:tc>
+          <w:tcPr>
+            <w:tcW w:w="2880" w:type="dxa"/>
+          </w:tcPr>
+          <w:p>
+            <w:pPr>
+              <w:pStyle w:val="Header"/>
+              <w:tabs>
+                <w:tab w:val="clear" w:pos="4320"/>
+                <w:tab w:val="clear" w:pos="8640"/>
+              </w:tabs>
+              <w:spacing w:before="40" w:after="40"/>
+              <w:rPr>
+                <w:ins w:id="150" w:author="Huang, Lili" w:date="2023-12-26T13:33:00Z"/>
                 <w:i/>
               </w:rPr>
             </w:pPr>
@@ -12637,7 +14478,6 @@
       </w:rPr>
       <w:t xml:space="preserve">    </w:t>
     </w:r>
-    <w:proofErr w:type="spellStart"/>
     <w:r>
       <w:rPr>
         <w:b/>
@@ -12666,7 +14506,6 @@
       </w:rPr>
       <w:t>UTC</w:t>
     </w:r>
-    <w:proofErr w:type="spellEnd"/>
   </w:p>
   <w:p>
     <w:pPr>
@@ -13012,14 +14851,7 @@
       <w:rPr>
         <w:sz w:val="18"/>
       </w:rPr>
-      <w:t xml:space="preserve">                                                                                                                    </w:t>
-    </w:r>
-    <w:proofErr w:type="spellStart"/>
-    <w:r>
-      <w:rPr>
-        <w:sz w:val="18"/>
-      </w:rPr>
-      <w:t>CCO_eCoaching_Admin_</w:t>
+      <w:t xml:space="preserve">                                                                                                                    CCO_eCoaching_Admin_</w:t>
     </w:r>
     <w:r>
       <w:rPr>
@@ -13039,7 +14871,6 @@
       </w:rPr>
       <w:t>C</w:t>
     </w:r>
-    <w:proofErr w:type="spellEnd"/>
     <w:r>
       <w:rPr>
         <w:sz w:val="18"/>
@@ -14578,6 +16409,122 @@
     </w:lvl>
   </w:abstractNum>
   <w:abstractNum w:abstractNumId="13" w15:restartNumberingAfterBreak="0">
+    <w:nsid w:val="72E17087"/>
+    <w:multiLevelType w:val="hybridMultilevel"/>
+    <w:tmpl w:val="A0F2ED22"/>
+    <w:lvl w:ilvl="0" w:tplc="FFFFFFFF">
+      <w:start w:val="1"/>
+      <w:numFmt w:val="decimal"/>
+      <w:lvlText w:val="%1."/>
+      <w:lvlJc w:val="left"/>
+      <w:pPr>
+        <w:tabs>
+          <w:tab w:val="num" w:pos="720"/>
+        </w:tabs>
+        <w:ind w:left="720" w:hanging="360"/>
+      </w:pPr>
+    </w:lvl>
+    <w:lvl w:ilvl="1" w:tplc="FFFFFFFF">
+      <w:start w:val="1"/>
+      <w:numFmt w:val="decimal"/>
+      <w:lvlText w:val="%2."/>
+      <w:lvlJc w:val="left"/>
+      <w:pPr>
+        <w:tabs>
+          <w:tab w:val="num" w:pos="1440"/>
+        </w:tabs>
+        <w:ind w:left="1440" w:hanging="360"/>
+      </w:pPr>
+      <w:rPr>
+        <w:rFonts w:hint="default"/>
+      </w:rPr>
+    </w:lvl>
+    <w:lvl w:ilvl="2" w:tplc="FFFFFFFF" w:tentative="1">
+      <w:start w:val="1"/>
+      <w:numFmt w:val="lowerRoman"/>
+      <w:lvlText w:val="%3."/>
+      <w:lvlJc w:val="right"/>
+      <w:pPr>
+        <w:tabs>
+          <w:tab w:val="num" w:pos="2160"/>
+        </w:tabs>
+        <w:ind w:left="2160" w:hanging="180"/>
+      </w:pPr>
+    </w:lvl>
+    <w:lvl w:ilvl="3" w:tplc="FFFFFFFF" w:tentative="1">
+      <w:start w:val="1"/>
+      <w:numFmt w:val="decimal"/>
+      <w:lvlText w:val="%4."/>
+      <w:lvlJc w:val="left"/>
+      <w:pPr>
+        <w:tabs>
+          <w:tab w:val="num" w:pos="2880"/>
+        </w:tabs>
+        <w:ind w:left="2880" w:hanging="360"/>
+      </w:pPr>
+    </w:lvl>
+    <w:lvl w:ilvl="4" w:tplc="FFFFFFFF" w:tentative="1">
+      <w:start w:val="1"/>
+      <w:numFmt w:val="lowerLetter"/>
+      <w:lvlText w:val="%5."/>
+      <w:lvlJc w:val="left"/>
+      <w:pPr>
+        <w:tabs>
+          <w:tab w:val="num" w:pos="3600"/>
+        </w:tabs>
+        <w:ind w:left="3600" w:hanging="360"/>
+      </w:pPr>
+    </w:lvl>
+    <w:lvl w:ilvl="5" w:tplc="FFFFFFFF" w:tentative="1">
+      <w:start w:val="1"/>
+      <w:numFmt w:val="lowerRoman"/>
+      <w:lvlText w:val="%6."/>
+      <w:lvlJc w:val="right"/>
+      <w:pPr>
+        <w:tabs>
+          <w:tab w:val="num" w:pos="4320"/>
+        </w:tabs>
+        <w:ind w:left="4320" w:hanging="180"/>
+      </w:pPr>
+    </w:lvl>
+    <w:lvl w:ilvl="6" w:tplc="FFFFFFFF" w:tentative="1">
+      <w:start w:val="1"/>
+      <w:numFmt w:val="decimal"/>
+      <w:lvlText w:val="%7."/>
+      <w:lvlJc w:val="left"/>
+      <w:pPr>
+        <w:tabs>
+          <w:tab w:val="num" w:pos="5040"/>
+        </w:tabs>
+        <w:ind w:left="5040" w:hanging="360"/>
+      </w:pPr>
+    </w:lvl>
+    <w:lvl w:ilvl="7" w:tplc="FFFFFFFF" w:tentative="1">
+      <w:start w:val="1"/>
+      <w:numFmt w:val="lowerLetter"/>
+      <w:lvlText w:val="%8."/>
+      <w:lvlJc w:val="left"/>
+      <w:pPr>
+        <w:tabs>
+          <w:tab w:val="num" w:pos="5760"/>
+        </w:tabs>
+        <w:ind w:left="5760" w:hanging="360"/>
+      </w:pPr>
+    </w:lvl>
+    <w:lvl w:ilvl="8" w:tplc="FFFFFFFF" w:tentative="1">
+      <w:start w:val="1"/>
+      <w:numFmt w:val="lowerRoman"/>
+      <w:lvlText w:val="%9."/>
+      <w:lvlJc w:val="right"/>
+      <w:pPr>
+        <w:tabs>
+          <w:tab w:val="num" w:pos="6480"/>
+        </w:tabs>
+        <w:ind w:left="6480" w:hanging="180"/>
+      </w:pPr>
+    </w:lvl>
+  </w:abstractNum>
+  <w:abstractNum w:abstractNumId="14" w15:restartNumberingAfterBreak="0">
     <w:nsid w:val="7F873FC1"/>
     <w:multiLevelType w:val="hybridMultilevel"/>
     <w:tmpl w:val="A0F2ED22"/>
@@ -14724,7 +16671,7 @@
     <w:abstractNumId w:val="5"/>
   </w:num>
   <w:num w:numId="11" w16cid:durableId="2128044437">
-    <w:abstractNumId w:val="13"/>
+    <w:abstractNumId w:val="14"/>
   </w:num>
   <w:num w:numId="12" w16cid:durableId="99449374">
     <w:abstractNumId w:val="4"/>
@@ -14735,8 +16682,19 @@
   <w:num w:numId="14" w16cid:durableId="1638338425">
     <w:abstractNumId w:val="7"/>
   </w:num>
+  <w:num w:numId="15" w16cid:durableId="1044133871">
+    <w:abstractNumId w:val="13"/>
+  </w:num>
   <w:numIdMacAtCleanup w:val="7"/>
 </w:numbering>
+</file>
+
+<file path=word/people.xml><?xml version="1.0" encoding="utf-8"?>
+<w15:people xmlns:wpc="http://schemas.microsoft.com/office/word/2010/wordprocessingCanvas" xmlns:cx="http://schemas.microsoft.com/office/drawing/2014/chartex" xmlns:cx1="http://schemas.microsoft.com/office/drawing/2015/9/8/chartex" xmlns:cx2="http://schemas.microsoft.com/office/drawing/2015/10/21/chartex" xmlns:cx3="http://schemas.microsoft.com/office/drawing/2016/5/9/chartex" xmlns:cx4="http://schemas.microsoft.com/office/drawing/2016/5/10/chartex" xmlns:cx5="http://schemas.microsoft.com/office/drawing/2016/5/11/chartex" xmlns:cx6="http://schemas.microsoft.com/office/drawing/2016/5/12/chartex" xmlns:cx7="http://schemas.microsoft.com/office/drawing/2016/5/13/chartex" xmlns:cx8="http://schemas.microsoft.com/office/drawing/2016/5/14/chartex" xmlns:mc="http://schemas.openxmlformats.org/markup-compatibility/2006" xmlns:aink="http://schemas.microsoft.com/office/drawing/2016/ink" xmlns:am3d="http://schemas.microsoft.com/office/drawing/2017/model3d" xmlns:o="urn:schemas-microsoft-com:office:office" xmlns:oel="http://schemas.microsoft.com/office/2019/extlst" xmlns:r="http://schemas.openxmlformats.org/officeDocument/2006/relationships" xmlns:m="http://schemas.openxmlformats.org/officeDocument/2006/math" xmlns:v="urn:schemas-microsoft-com:vml" xmlns:wp14="http://schemas.microsoft.com/office/word/2010/wordprocessingDrawing" xmlns:wp="http://schemas.openxmlformats.org/drawingml/2006/wordprocessingDrawing" xmlns:w10="urn:schemas-microsoft-com:office:word" xmlns:w="http://schemas.openxmlformats.org/wordprocessingml/2006/main" xmlns:w14="http://schemas.microsoft.com/office/word/2010/wordml" xmlns:w15="http://schemas.microsoft.com/office/word/2012/wordml" xmlns:w16cex="http://schemas.microsoft.com/office/word/2018/wordml/cex" xmlns:w16cid="http://schemas.microsoft.com/office/word/2016/wordml/cid" xmlns:w16="http://schemas.microsoft.com/office/word/2018/wordml" xmlns:w16sdtdh="http://schemas.microsoft.com/office/word/2020/wordml/sdtdatahash" xmlns:w16se="http://schemas.microsoft.com/office/word/2015/wordml/symex" xmlns:wpg="http://schemas.microsoft.com/office/word/2010/wordprocessingGroup" xmlns:wpi="http://schemas.microsoft.com/office/word/2010/wordprocessingInk" xmlns:wne="http://schemas.microsoft.com/office/word/2006/wordml" xmlns:wps="http://schemas.microsoft.com/office/word/2010/wordprocessingShape" mc:Ignorable="w14 w15 w16se w16cid w16 w16cex w16sdtdh wp14">
+  <w15:person w15:author="Huang, Lili">
+    <w15:presenceInfo w15:providerId="AD" w15:userId="S::lilihuang@maximus.com::62084b72-7463-4b72-8e66-19edcbf4e565"/>
+  </w15:person>
+</w15:people>
 </file>
 
 <file path=word/styles.xml><?xml version="1.0" encoding="utf-8"?>
@@ -15685,6 +17643,13 @@
       <w:iCs/>
     </w:rPr>
   </w:style>
+  <w:style w:type="paragraph" w:styleId="Revision">
+    <w:name w:val="Revision"/>
+    <w:hidden/>
+    <w:uiPriority w:val="99"/>
+    <w:semiHidden/>
+    <w:rsid w:val="004425BD"/>
+  </w:style>
 </w:styles>
 </file>
 

</xml_diff>